<commit_message>
adding results for offline analysis
</commit_message>
<xml_diff>
--- a/Results.docx
+++ b/Results.docx
@@ -148,7 +148,7 @@
                 <w:b w:val="0"/>
                 <w:vertAlign w:val="subscript"/>
               </w:rPr>
-              <w:t>2</w:t>
+              <w:t>3</w:t>
             </w:r>
             <w:r>
               <w:rPr>
@@ -174,7 +174,7 @@
               <w:cnfStyle w:val="000000100000" w:firstRow="0" w:lastRow="0" w:firstColumn="0" w:lastColumn="0" w:oddVBand="0" w:evenVBand="0" w:oddHBand="1" w:evenHBand="0" w:firstRowFirstColumn="0" w:firstRowLastColumn="0" w:lastRowFirstColumn="0" w:lastRowLastColumn="0"/>
             </w:pPr>
             <w:r>
-              <w:t>-1.1866</w:t>
+              <w:t>1.214</w:t>
             </w:r>
           </w:p>
         </w:tc>
@@ -221,6 +221,12 @@
               <w:rPr>
                 <w:b w:val="0"/>
               </w:rPr>
+              <w:t>-</w:t>
+            </w:r>
+            <w:r>
+              <w:rPr>
+                <w:b w:val="0"/>
+              </w:rPr>
               <w:t>b</w:t>
             </w:r>
             <w:r>
@@ -241,7 +247,7 @@
                 <w:b w:val="0"/>
                 <w:vertAlign w:val="subscript"/>
               </w:rPr>
-              <w:t>2</w:t>
+              <w:t>3</w:t>
             </w:r>
             <w:r>
               <w:rPr>
@@ -267,7 +273,10 @@
               <w:cnfStyle w:val="000000000000" w:firstRow="0" w:lastRow="0" w:firstColumn="0" w:lastColumn="0" w:oddVBand="0" w:evenVBand="0" w:oddHBand="0" w:evenHBand="0" w:firstRowFirstColumn="0" w:firstRowLastColumn="0" w:lastRowFirstColumn="0" w:lastRowLastColumn="0"/>
             </w:pPr>
             <w:r>
-              <w:t>0.3012</w:t>
+              <w:t>-</w:t>
+            </w:r>
+            <w:r>
+              <w:t>0.3114</w:t>
             </w:r>
           </w:p>
         </w:tc>
@@ -385,7 +394,19 @@
               <w:rPr>
                 <w:b w:val="0"/>
               </w:rPr>
-              <w:t xml:space="preserve"> (a</w:t>
+              <w:t xml:space="preserve"> (</w:t>
+            </w:r>
+            <w:r>
+              <w:rPr>
+                <w:b w:val="0"/>
+              </w:rPr>
+              <w:t>-</w:t>
+            </w:r>
+            <w:r>
+              <w:rPr>
+                <w:b w:val="0"/>
+              </w:rPr>
+              <w:t>a</w:t>
             </w:r>
             <w:r>
               <w:rPr>
@@ -405,7 +426,7 @@
                 <w:b w:val="0"/>
                 <w:vertAlign w:val="subscript"/>
               </w:rPr>
-              <w:t>2</w:t>
+              <w:t>3</w:t>
             </w:r>
             <w:r>
               <w:rPr>
@@ -431,7 +452,7 @@
               <w:cnfStyle w:val="000000000000" w:firstRow="0" w:lastRow="0" w:firstColumn="0" w:lastColumn="0" w:oddVBand="0" w:evenVBand="0" w:oddHBand="0" w:evenHBand="0" w:firstRowFirstColumn="0" w:firstRowLastColumn="0" w:lastRowFirstColumn="0" w:lastRowLastColumn="0"/>
             </w:pPr>
             <w:r>
-              <w:t>-0.5175</w:t>
+              <w:t>-0.5351</w:t>
             </w:r>
           </w:p>
         </w:tc>
@@ -482,7 +503,7 @@
                 <w:b w:val="0"/>
                 <w:vertAlign w:val="subscript"/>
               </w:rPr>
-              <w:t>2</w:t>
+              <w:t>3</w:t>
             </w:r>
             <w:r>
               <w:rPr>
@@ -508,7 +529,10 @@
               <w:cnfStyle w:val="000000100000" w:firstRow="0" w:lastRow="0" w:firstColumn="0" w:lastColumn="0" w:oddVBand="0" w:evenVBand="0" w:oddHBand="1" w:evenHBand="0" w:firstRowFirstColumn="0" w:firstRowLastColumn="0" w:lastRowFirstColumn="0" w:lastRowLastColumn="0"/>
             </w:pPr>
             <w:r>
-              <w:t>0.0907</w:t>
+              <w:t>0.0</w:t>
+            </w:r>
+            <w:r>
+              <w:t>307</w:t>
             </w:r>
           </w:p>
         </w:tc>
@@ -549,14 +573,26 @@
               <w:rPr>
                 <w:b w:val="0"/>
               </w:rPr>
-              <w:t xml:space="preserve"> (a</w:t>
-            </w:r>
-            <w:r>
-              <w:rPr>
-                <w:b w:val="0"/>
-                <w:vertAlign w:val="subscript"/>
-              </w:rPr>
-              <w:t>2</w:t>
+              <w:t xml:space="preserve"> (</w:t>
+            </w:r>
+            <w:r>
+              <w:rPr>
+                <w:b w:val="0"/>
+              </w:rPr>
+              <w:t>-</w:t>
+            </w:r>
+            <w:r>
+              <w:rPr>
+                <w:b w:val="0"/>
+              </w:rPr>
+              <w:t>a</w:t>
+            </w:r>
+            <w:r>
+              <w:rPr>
+                <w:b w:val="0"/>
+                <w:vertAlign w:val="subscript"/>
+              </w:rPr>
+              <w:t>3</w:t>
             </w:r>
             <w:r>
               <w:rPr>
@@ -595,7 +631,10 @@
               <w:cnfStyle w:val="000000000000" w:firstRow="0" w:lastRow="0" w:firstColumn="0" w:lastColumn="0" w:oddVBand="0" w:evenVBand="0" w:oddHBand="0" w:evenHBand="0" w:firstRowFirstColumn="0" w:firstRowLastColumn="0" w:lastRowFirstColumn="0" w:lastRowLastColumn="0"/>
             </w:pPr>
             <w:r>
-              <w:t>-0.0334</w:t>
+              <w:t>-0.0</w:t>
+            </w:r>
+            <w:r>
+              <w:t>113</w:t>
             </w:r>
           </w:p>
         </w:tc>
@@ -639,13 +678,7 @@
               <w:rPr>
                 <w:b w:val="0"/>
               </w:rPr>
-              <w:t xml:space="preserve"> (</w:t>
-            </w:r>
-            <w:r>
-              <w:rPr>
-                <w:b w:val="0"/>
-              </w:rPr>
-              <w:t>b</w:t>
+              <w:t xml:space="preserve"> (b</w:t>
             </w:r>
             <w:r>
               <w:rPr>
@@ -665,7 +698,7 @@
                 <w:b w:val="0"/>
                 <w:vertAlign w:val="subscript"/>
               </w:rPr>
-              <w:t>3</w:t>
+              <w:t>2</w:t>
             </w:r>
             <w:r>
               <w:rPr>
@@ -691,7 +724,10 @@
               <w:cnfStyle w:val="000000100000" w:firstRow="0" w:lastRow="0" w:firstColumn="0" w:lastColumn="0" w:oddVBand="0" w:evenVBand="0" w:oddHBand="1" w:evenHBand="0" w:firstRowFirstColumn="0" w:firstRowLastColumn="0" w:lastRowFirstColumn="0" w:lastRowLastColumn="0"/>
             </w:pPr>
             <w:r>
-              <w:t>-1.453</w:t>
+              <w:t>-</w:t>
+            </w:r>
+            <w:r>
+              <w:t>1.425</w:t>
             </w:r>
           </w:p>
         </w:tc>
@@ -738,6 +774,12 @@
               <w:rPr>
                 <w:b w:val="0"/>
               </w:rPr>
+              <w:t>-</w:t>
+            </w:r>
+            <w:r>
+              <w:rPr>
+                <w:b w:val="0"/>
+              </w:rPr>
               <w:t>b</w:t>
             </w:r>
             <w:r>
@@ -758,7 +800,7 @@
                 <w:b w:val="0"/>
                 <w:vertAlign w:val="subscript"/>
               </w:rPr>
-              <w:t>3</w:t>
+              <w:t>2</w:t>
             </w:r>
             <w:r>
               <w:rPr>
@@ -784,7 +826,7 @@
               <w:cnfStyle w:val="000000000000" w:firstRow="0" w:lastRow="0" w:firstColumn="0" w:lastColumn="0" w:oddVBand="0" w:evenVBand="0" w:oddHBand="0" w:evenHBand="0" w:firstRowFirstColumn="0" w:firstRowLastColumn="0" w:lastRowFirstColumn="0" w:lastRowLastColumn="0"/>
             </w:pPr>
             <w:r>
-              <w:t>0.5134</w:t>
+              <w:t>0.4966</w:t>
             </w:r>
           </w:p>
         </w:tc>
@@ -828,13 +870,7 @@
               <w:rPr>
                 <w:b w:val="0"/>
               </w:rPr>
-              <w:t xml:space="preserve"> (</w:t>
-            </w:r>
-            <w:r>
-              <w:rPr>
-                <w:b w:val="0"/>
-              </w:rPr>
-              <w:t>a</w:t>
+              <w:t xml:space="preserve"> (a</w:t>
             </w:r>
             <w:r>
               <w:rPr>
@@ -867,7 +903,10 @@
               <w:cnfStyle w:val="000000100000" w:firstRow="0" w:lastRow="0" w:firstColumn="0" w:lastColumn="0" w:oddVBand="0" w:evenVBand="0" w:oddHBand="1" w:evenHBand="0" w:firstRowFirstColumn="0" w:firstRowLastColumn="0" w:lastRowFirstColumn="0" w:lastRowLastColumn="0"/>
             </w:pPr>
             <w:r>
-              <w:t>0.3935</w:t>
+              <w:t>0.</w:t>
+            </w:r>
+            <w:r>
+              <w:t>3935</w:t>
             </w:r>
           </w:p>
         </w:tc>
@@ -914,6 +953,12 @@
               <w:rPr>
                 <w:b w:val="0"/>
               </w:rPr>
+              <w:t>-</w:t>
+            </w:r>
+            <w:r>
+              <w:rPr>
+                <w:b w:val="0"/>
+              </w:rPr>
               <w:t>a</w:t>
             </w:r>
             <w:r>
@@ -934,7 +979,7 @@
                 <w:b w:val="0"/>
                 <w:vertAlign w:val="subscript"/>
               </w:rPr>
-              <w:t>3</w:t>
+              <w:t>2</w:t>
             </w:r>
             <w:r>
               <w:rPr>
@@ -960,7 +1005,10 @@
               <w:cnfStyle w:val="000000000000" w:firstRow="0" w:lastRow="0" w:firstColumn="0" w:lastColumn="0" w:oddVBand="0" w:evenVBand="0" w:oddHBand="0" w:evenHBand="0" w:firstRowFirstColumn="0" w:firstRowLastColumn="0" w:lastRowFirstColumn="0" w:lastRowLastColumn="0"/>
             </w:pPr>
             <w:r>
-              <w:t>-0.3331</w:t>
+              <w:t>-0.3</w:t>
+            </w:r>
+            <w:r>
+              <w:t>221</w:t>
             </w:r>
           </w:p>
         </w:tc>
@@ -1004,20 +1052,14 @@
               <w:rPr>
                 <w:b w:val="0"/>
               </w:rPr>
-              <w:t xml:space="preserve"> (</w:t>
-            </w:r>
-            <w:r>
-              <w:rPr>
-                <w:b w:val="0"/>
-              </w:rPr>
-              <w:t>a</w:t>
-            </w:r>
-            <w:r>
-              <w:rPr>
-                <w:b w:val="0"/>
-                <w:vertAlign w:val="subscript"/>
-              </w:rPr>
-              <w:t>3</w:t>
+              <w:t xml:space="preserve"> (a</w:t>
+            </w:r>
+            <w:r>
+              <w:rPr>
+                <w:b w:val="0"/>
+                <w:vertAlign w:val="subscript"/>
+              </w:rPr>
+              <w:t>2</w:t>
             </w:r>
             <w:r>
               <w:rPr>
@@ -1043,7 +1085,10 @@
               <w:cnfStyle w:val="000000100000" w:firstRow="0" w:lastRow="0" w:firstColumn="0" w:lastColumn="0" w:oddVBand="0" w:evenVBand="0" w:oddHBand="1" w:evenHBand="0" w:firstRowFirstColumn="0" w:firstRowLastColumn="0" w:lastRowFirstColumn="0" w:lastRowLastColumn="0"/>
             </w:pPr>
             <w:r>
-              <w:t>0.0307</w:t>
+              <w:t>0.0</w:t>
+            </w:r>
+            <w:r>
+              <w:t>906</w:t>
             </w:r>
           </w:p>
         </w:tc>
@@ -1090,6 +1135,12 @@
               <w:rPr>
                 <w:b w:val="0"/>
               </w:rPr>
+              <w:t>-</w:t>
+            </w:r>
+            <w:r>
+              <w:rPr>
+                <w:b w:val="0"/>
+              </w:rPr>
               <w:t>a</w:t>
             </w:r>
             <w:r>
@@ -1097,7 +1148,7 @@
                 <w:b w:val="0"/>
                 <w:vertAlign w:val="subscript"/>
               </w:rPr>
-              <w:t>3</w:t>
+              <w:t>2</w:t>
             </w:r>
             <w:r>
               <w:rPr>
@@ -1136,7 +1187,10 @@
               <w:cnfStyle w:val="000000000000" w:firstRow="0" w:lastRow="0" w:firstColumn="0" w:lastColumn="0" w:oddVBand="0" w:evenVBand="0" w:oddHBand="0" w:evenHBand="0" w:firstRowFirstColumn="0" w:firstRowLastColumn="0" w:lastRowFirstColumn="0" w:lastRowLastColumn="0"/>
             </w:pPr>
             <w:r>
-              <w:t>-0.0186</w:t>
+              <w:t>-0.0</w:t>
+            </w:r>
+            <w:r>
+              <w:t>5497</w:t>
             </w:r>
           </w:p>
         </w:tc>
@@ -1163,14 +1217,14 @@
         <w:tblLook w:val="04A0" w:firstRow="1" w:lastRow="0" w:firstColumn="1" w:lastColumn="0" w:noHBand="0" w:noVBand="1"/>
       </w:tblPr>
       <w:tblGrid>
-        <w:gridCol w:w="277"/>
-        <w:gridCol w:w="8288"/>
+        <w:gridCol w:w="264"/>
+        <w:gridCol w:w="8301"/>
         <w:gridCol w:w="461"/>
       </w:tblGrid>
       <w:tr>
         <w:tc>
           <w:tcPr>
-            <w:tcW w:w="279" w:type="dxa"/>
+            <w:tcW w:w="265" w:type="dxa"/>
             <w:vAlign w:val="center"/>
           </w:tcPr>
           <w:p>
@@ -1181,14 +1235,14 @@
         </w:tc>
         <w:tc>
           <w:tcPr>
-            <w:tcW w:w="8501" w:type="dxa"/>
+            <w:tcW w:w="8515" w:type="dxa"/>
             <w:vAlign w:val="center"/>
           </w:tcPr>
           <w:p>
             <w:pPr>
-              <w:rPr>
-                <w:sz w:val="16"/>
-                <w:szCs w:val="16"/>
+              <w:jc w:val="center"/>
+              <w:rPr>
+                <w:rFonts w:eastAsiaTheme="minorEastAsia"/>
               </w:rPr>
             </w:pPr>
             <m:oMathPara>
@@ -1197,19 +1251,15 @@
                   <m:sSubPr>
                     <m:ctrlPr>
                       <w:rPr>
-                        <w:rFonts w:ascii="Cambria Math" w:hAnsi="Cambria Math"/>
+                        <w:rFonts w:ascii="Cambria Math" w:eastAsiaTheme="minorEastAsia" w:hAnsi="Cambria Math"/>
                         <w:i/>
-                        <w:sz w:val="16"/>
-                        <w:szCs w:val="16"/>
                       </w:rPr>
                     </m:ctrlPr>
                   </m:sSubPr>
                   <m:e>
                     <m:r>
                       <w:rPr>
-                        <w:rFonts w:ascii="Cambria Math" w:hAnsi="Cambria Math"/>
-                        <w:sz w:val="16"/>
-                        <w:szCs w:val="16"/>
+                        <w:rFonts w:ascii="Cambria Math" w:eastAsiaTheme="minorEastAsia" w:hAnsi="Cambria Math"/>
                       </w:rPr>
                       <m:t>y</m:t>
                     </m:r>
@@ -1217,9 +1267,7 @@
                   <m:sub>
                     <m:r>
                       <w:rPr>
-                        <w:rFonts w:ascii="Cambria Math" w:hAnsi="Cambria Math"/>
-                        <w:sz w:val="16"/>
-                        <w:szCs w:val="16"/>
+                        <w:rFonts w:ascii="Cambria Math" w:eastAsiaTheme="minorEastAsia" w:hAnsi="Cambria Math"/>
                       </w:rPr>
                       <m:t>1</m:t>
                     </m:r>
@@ -1229,19 +1277,15 @@
                   <m:dPr>
                     <m:ctrlPr>
                       <w:rPr>
-                        <w:rFonts w:ascii="Cambria Math" w:hAnsi="Cambria Math"/>
+                        <w:rFonts w:ascii="Cambria Math" w:eastAsiaTheme="minorEastAsia" w:hAnsi="Cambria Math"/>
                         <w:i/>
-                        <w:sz w:val="16"/>
-                        <w:szCs w:val="16"/>
                       </w:rPr>
                     </m:ctrlPr>
                   </m:dPr>
                   <m:e>
                     <m:r>
                       <w:rPr>
-                        <w:rFonts w:ascii="Cambria Math" w:hAnsi="Cambria Math"/>
-                        <w:sz w:val="16"/>
-                        <w:szCs w:val="16"/>
+                        <w:rFonts w:ascii="Cambria Math" w:eastAsiaTheme="minorEastAsia" w:hAnsi="Cambria Math"/>
                       </w:rPr>
                       <m:t>t</m:t>
                     </m:r>
@@ -1249,71 +1293,31 @@
                 </m:d>
                 <m:r>
                   <w:rPr>
-                    <w:rFonts w:ascii="Cambria Math" w:hAnsi="Cambria Math"/>
-                    <w:sz w:val="16"/>
-                    <w:szCs w:val="16"/>
+                    <w:rFonts w:ascii="Cambria Math" w:eastAsiaTheme="minorEastAsia" w:hAnsi="Cambria Math"/>
                   </w:rPr>
-                  <m:t>+</m:t>
+                  <m:t>=</m:t>
                 </m:r>
                 <m:sSub>
                   <m:sSubPr>
                     <m:ctrlPr>
                       <w:rPr>
-                        <w:rFonts w:ascii="Cambria Math" w:hAnsi="Cambria Math"/>
+                        <w:rFonts w:ascii="Cambria Math" w:eastAsiaTheme="minorEastAsia" w:hAnsi="Cambria Math"/>
                         <w:i/>
-                        <w:sz w:val="16"/>
-                        <w:szCs w:val="16"/>
                       </w:rPr>
                     </m:ctrlPr>
                   </m:sSubPr>
                   <m:e>
                     <m:r>
                       <w:rPr>
-                        <w:rFonts w:ascii="Cambria Math" w:hAnsi="Cambria Math"/>
-                        <w:sz w:val="16"/>
-                        <w:szCs w:val="16"/>
+                        <w:rFonts w:ascii="Cambria Math" w:eastAsiaTheme="minorEastAsia" w:hAnsi="Cambria Math"/>
                       </w:rPr>
-                      <m:t>a</m:t>
+                      <m:t>φ</m:t>
                     </m:r>
                   </m:e>
                   <m:sub>
                     <m:r>
                       <w:rPr>
-                        <w:rFonts w:ascii="Cambria Math" w:hAnsi="Cambria Math"/>
-                        <w:sz w:val="16"/>
-                        <w:szCs w:val="16"/>
-                      </w:rPr>
-                      <m:t>11</m:t>
-                    </m:r>
-                  </m:sub>
-                </m:sSub>
-                <m:sSub>
-                  <m:sSubPr>
-                    <m:ctrlPr>
-                      <w:rPr>
-                        <w:rFonts w:ascii="Cambria Math" w:hAnsi="Cambria Math"/>
-                        <w:i/>
-                        <w:sz w:val="16"/>
-                        <w:szCs w:val="16"/>
-                      </w:rPr>
-                    </m:ctrlPr>
-                  </m:sSubPr>
-                  <m:e>
-                    <m:r>
-                      <w:rPr>
-                        <w:rFonts w:ascii="Cambria Math" w:hAnsi="Cambria Math"/>
-                        <w:sz w:val="16"/>
-                        <w:szCs w:val="16"/>
-                      </w:rPr>
-                      <m:t>y</m:t>
-                    </m:r>
-                  </m:e>
-                  <m:sub>
-                    <m:r>
-                      <w:rPr>
-                        <w:rFonts w:ascii="Cambria Math" w:hAnsi="Cambria Math"/>
-                        <w:sz w:val="16"/>
-                        <w:szCs w:val="16"/>
+                        <w:rFonts w:ascii="Cambria Math" w:eastAsiaTheme="minorEastAsia" w:hAnsi="Cambria Math"/>
                       </w:rPr>
                       <m:t>1</m:t>
                     </m:r>
@@ -1323,81 +1327,74 @@
                   <m:dPr>
                     <m:ctrlPr>
                       <w:rPr>
-                        <w:rFonts w:ascii="Cambria Math" w:hAnsi="Cambria Math"/>
+                        <w:rFonts w:ascii="Cambria Math" w:eastAsiaTheme="minorEastAsia" w:hAnsi="Cambria Math"/>
                         <w:i/>
-                        <w:sz w:val="16"/>
-                        <w:szCs w:val="16"/>
                       </w:rPr>
                     </m:ctrlPr>
                   </m:dPr>
                   <m:e>
                     <m:r>
                       <w:rPr>
-                        <w:rFonts w:ascii="Cambria Math" w:hAnsi="Cambria Math"/>
-                        <w:sz w:val="16"/>
-                        <w:szCs w:val="16"/>
+                        <w:rFonts w:ascii="Cambria Math" w:eastAsiaTheme="minorEastAsia" w:hAnsi="Cambria Math"/>
                       </w:rPr>
-                      <m:t>t-1</m:t>
+                      <m:t>t</m:t>
                     </m:r>
                   </m:e>
                 </m:d>
-                <m:r>
-                  <w:rPr>
-                    <w:rFonts w:ascii="Cambria Math" w:hAnsi="Cambria Math"/>
-                    <w:sz w:val="16"/>
-                    <w:szCs w:val="16"/>
-                  </w:rPr>
-                  <m:t>+</m:t>
-                </m:r>
                 <m:sSub>
                   <m:sSubPr>
                     <m:ctrlPr>
                       <w:rPr>
-                        <w:rFonts w:ascii="Cambria Math" w:hAnsi="Cambria Math"/>
+                        <w:rFonts w:ascii="Cambria Math" w:eastAsiaTheme="minorEastAsia" w:hAnsi="Cambria Math"/>
                         <w:i/>
-                        <w:sz w:val="16"/>
-                        <w:szCs w:val="16"/>
                       </w:rPr>
                     </m:ctrlPr>
                   </m:sSubPr>
                   <m:e>
                     <m:r>
                       <w:rPr>
-                        <w:rFonts w:ascii="Cambria Math" w:hAnsi="Cambria Math"/>
-                        <w:sz w:val="16"/>
-                        <w:szCs w:val="16"/>
+                        <w:rFonts w:ascii="Cambria Math" w:eastAsiaTheme="minorEastAsia" w:hAnsi="Cambria Math"/>
                       </w:rPr>
-                      <m:t>a</m:t>
+                      <m:t>θ</m:t>
                     </m:r>
                   </m:e>
                   <m:sub>
                     <m:r>
                       <w:rPr>
-                        <w:rFonts w:ascii="Cambria Math" w:hAnsi="Cambria Math"/>
-                        <w:sz w:val="16"/>
-                        <w:szCs w:val="16"/>
+                        <w:rFonts w:ascii="Cambria Math" w:eastAsiaTheme="minorEastAsia" w:hAnsi="Cambria Math"/>
                       </w:rPr>
-                      <m:t>22</m:t>
+                      <m:t>1</m:t>
                     </m:r>
                   </m:sub>
                 </m:sSub>
+                <m:r>
+                  <w:rPr>
+                    <w:rFonts w:ascii="Cambria Math" w:eastAsiaTheme="minorEastAsia" w:hAnsi="Cambria Math"/>
+                  </w:rPr>
+                  <m:t>+e(t)</m:t>
+                </m:r>
+              </m:oMath>
+            </m:oMathPara>
+          </w:p>
+          <w:p>
+            <w:pPr>
+              <w:jc w:val="center"/>
+            </w:pPr>
+            <m:oMathPara>
+              <m:oMath>
                 <m:sSub>
                   <m:sSubPr>
                     <m:ctrlPr>
                       <w:rPr>
-                        <w:rFonts w:ascii="Cambria Math" w:hAnsi="Cambria Math"/>
+                        <w:rFonts w:ascii="Cambria Math" w:eastAsiaTheme="minorEastAsia" w:hAnsi="Cambria Math"/>
                         <w:i/>
-                        <w:sz w:val="16"/>
-                        <w:szCs w:val="16"/>
                       </w:rPr>
                     </m:ctrlPr>
                   </m:sSubPr>
                   <m:e>
                     <m:r>
                       <w:rPr>
-                        <w:rFonts w:ascii="Cambria Math" w:hAnsi="Cambria Math"/>
-                        <w:sz w:val="16"/>
-                        <w:szCs w:val="16"/>
+                        <w:rFonts w:ascii="Cambria Math" w:eastAsiaTheme="minorEastAsia" w:hAnsi="Cambria Math"/>
                       </w:rPr>
                       <m:t>y</m:t>
                     </m:r>
@@ -1405,9 +1402,210 @@
                   <m:sub>
                     <m:r>
                       <w:rPr>
-                        <w:rFonts w:ascii="Cambria Math" w:hAnsi="Cambria Math"/>
-                        <w:sz w:val="16"/>
-                        <w:szCs w:val="16"/>
+                        <w:rFonts w:ascii="Cambria Math" w:eastAsiaTheme="minorEastAsia" w:hAnsi="Cambria Math"/>
+                      </w:rPr>
+                      <m:t>2</m:t>
+                    </m:r>
+                  </m:sub>
+                </m:sSub>
+                <m:d>
+                  <m:dPr>
+                    <m:ctrlPr>
+                      <w:rPr>
+                        <w:rFonts w:ascii="Cambria Math" w:eastAsiaTheme="minorEastAsia" w:hAnsi="Cambria Math"/>
+                        <w:i/>
+                      </w:rPr>
+                    </m:ctrlPr>
+                  </m:dPr>
+                  <m:e>
+                    <m:r>
+                      <w:rPr>
+                        <w:rFonts w:ascii="Cambria Math" w:eastAsiaTheme="minorEastAsia" w:hAnsi="Cambria Math"/>
+                      </w:rPr>
+                      <m:t>t</m:t>
+                    </m:r>
+                  </m:e>
+                </m:d>
+                <m:r>
+                  <w:rPr>
+                    <w:rFonts w:ascii="Cambria Math" w:eastAsiaTheme="minorEastAsia" w:hAnsi="Cambria Math"/>
+                  </w:rPr>
+                  <m:t>=</m:t>
+                </m:r>
+                <m:sSub>
+                  <m:sSubPr>
+                    <m:ctrlPr>
+                      <w:rPr>
+                        <w:rFonts w:ascii="Cambria Math" w:eastAsiaTheme="minorEastAsia" w:hAnsi="Cambria Math"/>
+                        <w:i/>
+                      </w:rPr>
+                    </m:ctrlPr>
+                  </m:sSubPr>
+                  <m:e>
+                    <m:r>
+                      <w:rPr>
+                        <w:rFonts w:ascii="Cambria Math" w:eastAsiaTheme="minorEastAsia" w:hAnsi="Cambria Math"/>
+                      </w:rPr>
+                      <m:t>φ</m:t>
+                    </m:r>
+                  </m:e>
+                  <m:sub>
+                    <m:r>
+                      <w:rPr>
+                        <w:rFonts w:ascii="Cambria Math" w:eastAsiaTheme="minorEastAsia" w:hAnsi="Cambria Math"/>
+                      </w:rPr>
+                      <m:t>2</m:t>
+                    </m:r>
+                  </m:sub>
+                </m:sSub>
+                <m:d>
+                  <m:dPr>
+                    <m:ctrlPr>
+                      <w:rPr>
+                        <w:rFonts w:ascii="Cambria Math" w:eastAsiaTheme="minorEastAsia" w:hAnsi="Cambria Math"/>
+                        <w:i/>
+                      </w:rPr>
+                    </m:ctrlPr>
+                  </m:dPr>
+                  <m:e>
+                    <m:r>
+                      <w:rPr>
+                        <w:rFonts w:ascii="Cambria Math" w:eastAsiaTheme="minorEastAsia" w:hAnsi="Cambria Math"/>
+                      </w:rPr>
+                      <m:t>t</m:t>
+                    </m:r>
+                  </m:e>
+                </m:d>
+                <m:sSub>
+                  <m:sSubPr>
+                    <m:ctrlPr>
+                      <w:rPr>
+                        <w:rFonts w:ascii="Cambria Math" w:eastAsiaTheme="minorEastAsia" w:hAnsi="Cambria Math"/>
+                        <w:i/>
+                      </w:rPr>
+                    </m:ctrlPr>
+                  </m:sSubPr>
+                  <m:e>
+                    <m:r>
+                      <w:rPr>
+                        <w:rFonts w:ascii="Cambria Math" w:eastAsiaTheme="minorEastAsia" w:hAnsi="Cambria Math"/>
+                      </w:rPr>
+                      <m:t>θ</m:t>
+                    </m:r>
+                  </m:e>
+                  <m:sub>
+                    <m:r>
+                      <w:rPr>
+                        <w:rFonts w:ascii="Cambria Math" w:eastAsiaTheme="minorEastAsia" w:hAnsi="Cambria Math"/>
+                      </w:rPr>
+                      <m:t>2</m:t>
+                    </m:r>
+                  </m:sub>
+                </m:sSub>
+                <m:r>
+                  <w:rPr>
+                    <w:rFonts w:ascii="Cambria Math" w:eastAsiaTheme="minorEastAsia" w:hAnsi="Cambria Math"/>
+                  </w:rPr>
+                  <m:t>+e(t)</m:t>
+                </m:r>
+              </m:oMath>
+            </m:oMathPara>
+          </w:p>
+        </w:tc>
+        <w:tc>
+          <w:tcPr>
+            <w:tcW w:w="236" w:type="dxa"/>
+            <w:vAlign w:val="center"/>
+          </w:tcPr>
+          <w:p>
+            <w:pPr>
+              <w:jc w:val="center"/>
+            </w:pPr>
+            <w:r>
+              <w:t>(</w:t>
+            </w:r>
+            <w:fldSimple w:instr=" SEQ eqn \* MERGEFORMAT ">
+              <w:r>
+                <w:rPr>
+                  <w:noProof/>
+                </w:rPr>
+                <w:t>1</w:t>
+              </w:r>
+            </w:fldSimple>
+            <w:r>
+              <w:t>)</w:t>
+            </w:r>
+          </w:p>
+        </w:tc>
+      </w:tr>
+    </w:tbl>
+    <w:p/>
+    <w:tbl>
+      <w:tblPr>
+        <w:tblStyle w:val="TableGrid"/>
+        <w:tblW w:w="0" w:type="auto"/>
+        <w:tblBorders>
+          <w:top w:val="none" w:sz="0" w:space="0" w:color="auto"/>
+          <w:left w:val="none" w:sz="0" w:space="0" w:color="auto"/>
+          <w:bottom w:val="none" w:sz="0" w:space="0" w:color="auto"/>
+          <w:right w:val="none" w:sz="0" w:space="0" w:color="auto"/>
+          <w:insideH w:val="none" w:sz="0" w:space="0" w:color="auto"/>
+          <w:insideV w:val="none" w:sz="0" w:space="0" w:color="auto"/>
+        </w:tblBorders>
+        <w:tblLook w:val="04A0" w:firstRow="1" w:lastRow="0" w:firstColumn="1" w:lastColumn="0" w:noHBand="0" w:noVBand="1"/>
+      </w:tblPr>
+      <w:tblGrid>
+        <w:gridCol w:w="264"/>
+        <w:gridCol w:w="8301"/>
+        <w:gridCol w:w="461"/>
+      </w:tblGrid>
+      <w:tr>
+        <w:tc>
+          <w:tcPr>
+            <w:tcW w:w="265" w:type="dxa"/>
+            <w:vAlign w:val="center"/>
+          </w:tcPr>
+          <w:p>
+            <w:pPr>
+              <w:jc w:val="center"/>
+            </w:pPr>
+          </w:p>
+        </w:tc>
+        <w:tc>
+          <w:tcPr>
+            <w:tcW w:w="8515" w:type="dxa"/>
+            <w:vAlign w:val="center"/>
+          </w:tcPr>
+          <w:p>
+            <w:pPr>
+              <w:jc w:val="center"/>
+              <w:rPr>
+                <w:rFonts w:eastAsiaTheme="minorEastAsia"/>
+              </w:rPr>
+            </w:pPr>
+            <m:oMathPara>
+              <m:oMath>
+                <m:sSub>
+                  <m:sSubPr>
+                    <m:ctrlPr>
+                      <w:rPr>
+                        <w:rFonts w:ascii="Cambria Math" w:eastAsiaTheme="minorEastAsia" w:hAnsi="Cambria Math"/>
+                        <w:i/>
+                      </w:rPr>
+                    </m:ctrlPr>
+                  </m:sSubPr>
+                  <m:e>
+                    <m:r>
+                      <w:rPr>
+                        <w:rFonts w:ascii="Cambria Math" w:eastAsiaTheme="minorEastAsia" w:hAnsi="Cambria Math"/>
+                      </w:rPr>
+                      <m:t>θ</m:t>
+                    </m:r>
+                  </m:e>
+                  <m:sub>
+                    <m:r>
+                      <w:rPr>
+                        <w:rFonts w:ascii="Cambria Math" w:eastAsiaTheme="minorEastAsia" w:hAnsi="Cambria Math"/>
                       </w:rPr>
                       <m:t>1</m:t>
                     </m:r>
@@ -1417,91 +1615,717 @@
                   <m:dPr>
                     <m:ctrlPr>
                       <w:rPr>
-                        <w:rFonts w:ascii="Cambria Math" w:hAnsi="Cambria Math"/>
+                        <w:rFonts w:ascii="Cambria Math" w:eastAsiaTheme="minorEastAsia" w:hAnsi="Cambria Math"/>
                         <w:i/>
-                        <w:sz w:val="16"/>
-                        <w:szCs w:val="16"/>
                       </w:rPr>
                     </m:ctrlPr>
                   </m:dPr>
                   <m:e>
                     <m:r>
                       <w:rPr>
-                        <w:rFonts w:ascii="Cambria Math" w:hAnsi="Cambria Math"/>
-                        <w:sz w:val="16"/>
-                        <w:szCs w:val="16"/>
+                        <w:rFonts w:ascii="Cambria Math" w:eastAsiaTheme="minorEastAsia" w:hAnsi="Cambria Math"/>
                       </w:rPr>
-                      <m:t>t-2</m:t>
+                      <m:t>t</m:t>
                     </m:r>
                   </m:e>
                 </m:d>
                 <m:r>
                   <w:rPr>
-                    <w:rFonts w:ascii="Cambria Math" w:hAnsi="Cambria Math"/>
-                    <w:sz w:val="16"/>
-                    <w:szCs w:val="16"/>
+                    <w:rFonts w:ascii="Cambria Math" w:eastAsiaTheme="minorEastAsia" w:hAnsi="Cambria Math"/>
                   </w:rPr>
                   <m:t>=</m:t>
                 </m:r>
+                <m:d>
+                  <m:dPr>
+                    <m:begChr m:val="["/>
+                    <m:endChr m:val="]"/>
+                    <m:ctrlPr>
+                      <w:rPr>
+                        <w:rFonts w:ascii="Cambria Math" w:eastAsiaTheme="minorEastAsia" w:hAnsi="Cambria Math"/>
+                        <w:i/>
+                      </w:rPr>
+                    </m:ctrlPr>
+                  </m:dPr>
+                  <m:e>
+                    <m:m>
+                      <m:mPr>
+                        <m:mcs>
+                          <m:mc>
+                            <m:mcPr>
+                              <m:count m:val="1"/>
+                              <m:mcJc m:val="center"/>
+                            </m:mcPr>
+                          </m:mc>
+                        </m:mcs>
+                        <m:ctrlPr>
+                          <w:rPr>
+                            <w:rFonts w:ascii="Cambria Math" w:eastAsiaTheme="minorEastAsia" w:hAnsi="Cambria Math"/>
+                            <w:i/>
+                          </w:rPr>
+                        </m:ctrlPr>
+                      </m:mPr>
+                      <m:mr>
+                        <m:e>
+                          <m:sSub>
+                            <m:sSubPr>
+                              <m:ctrlPr>
+                                <w:rPr>
+                                  <w:rFonts w:ascii="Cambria Math" w:eastAsiaTheme="minorEastAsia" w:hAnsi="Cambria Math"/>
+                                  <w:i/>
+                                </w:rPr>
+                              </m:ctrlPr>
+                            </m:sSubPr>
+                            <m:e>
+                              <m:r>
+                                <w:rPr>
+                                  <w:rFonts w:ascii="Cambria Math" w:eastAsiaTheme="minorEastAsia" w:hAnsi="Cambria Math"/>
+                                </w:rPr>
+                                <m:t>a</m:t>
+                              </m:r>
+                            </m:e>
+                            <m:sub>
+                              <m:r>
+                                <w:rPr>
+                                  <w:rFonts w:ascii="Cambria Math" w:eastAsiaTheme="minorEastAsia" w:hAnsi="Cambria Math"/>
+                                </w:rPr>
+                                <m:t>1</m:t>
+                              </m:r>
+                              <m:r>
+                                <w:rPr>
+                                  <w:rFonts w:ascii="Cambria Math" w:eastAsiaTheme="minorEastAsia" w:hAnsi="Cambria Math"/>
+                                </w:rPr>
+                                <m:t>1</m:t>
+                              </m:r>
+                            </m:sub>
+                          </m:sSub>
+                        </m:e>
+                      </m:mr>
+                      <m:mr>
+                        <m:e>
+                          <m:sSub>
+                            <m:sSubPr>
+                              <m:ctrlPr>
+                                <w:rPr>
+                                  <w:rFonts w:ascii="Cambria Math" w:eastAsiaTheme="minorEastAsia" w:hAnsi="Cambria Math"/>
+                                  <w:i/>
+                                </w:rPr>
+                              </m:ctrlPr>
+                            </m:sSubPr>
+                            <m:e>
+                              <m:r>
+                                <w:rPr>
+                                  <w:rFonts w:ascii="Cambria Math" w:eastAsiaTheme="minorEastAsia" w:hAnsi="Cambria Math"/>
+                                </w:rPr>
+                                <m:t>a</m:t>
+                              </m:r>
+                            </m:e>
+                            <m:sub>
+                              <m:r>
+                                <w:rPr>
+                                  <w:rFonts w:ascii="Cambria Math" w:eastAsiaTheme="minorEastAsia" w:hAnsi="Cambria Math"/>
+                                </w:rPr>
+                                <m:t>22</m:t>
+                              </m:r>
+                            </m:sub>
+                          </m:sSub>
+                        </m:e>
+                      </m:mr>
+                      <m:mr>
+                        <m:e>
+                          <m:m>
+                            <m:mPr>
+                              <m:mcs>
+                                <m:mc>
+                                  <m:mcPr>
+                                    <m:count m:val="1"/>
+                                    <m:mcJc m:val="center"/>
+                                  </m:mcPr>
+                                </m:mc>
+                              </m:mcs>
+                              <m:ctrlPr>
+                                <w:rPr>
+                                  <w:rFonts w:ascii="Cambria Math" w:eastAsiaTheme="minorEastAsia" w:hAnsi="Cambria Math"/>
+                                  <w:i/>
+                                </w:rPr>
+                              </m:ctrlPr>
+                            </m:mPr>
+                            <m:mr>
+                              <m:e>
+                                <m:sSub>
+                                  <m:sSubPr>
+                                    <m:ctrlPr>
+                                      <w:rPr>
+                                        <w:rFonts w:ascii="Cambria Math" w:eastAsiaTheme="minorEastAsia" w:hAnsi="Cambria Math"/>
+                                        <w:i/>
+                                      </w:rPr>
+                                    </m:ctrlPr>
+                                  </m:sSubPr>
+                                  <m:e>
+                                    <m:r>
+                                      <w:rPr>
+                                        <w:rFonts w:ascii="Cambria Math" w:eastAsiaTheme="minorEastAsia" w:hAnsi="Cambria Math"/>
+                                      </w:rPr>
+                                      <m:t>a</m:t>
+                                    </m:r>
+                                  </m:e>
+                                  <m:sub>
+                                    <m:r>
+                                      <w:rPr>
+                                        <w:rFonts w:ascii="Cambria Math" w:eastAsiaTheme="minorEastAsia" w:hAnsi="Cambria Math"/>
+                                      </w:rPr>
+                                      <m:t>33</m:t>
+                                    </m:r>
+                                  </m:sub>
+                                </m:sSub>
+                              </m:e>
+                            </m:mr>
+                            <m:mr>
+                              <m:e>
+                                <m:sSub>
+                                  <m:sSubPr>
+                                    <m:ctrlPr>
+                                      <w:rPr>
+                                        <w:rFonts w:ascii="Cambria Math" w:eastAsiaTheme="minorEastAsia" w:hAnsi="Cambria Math"/>
+                                        <w:i/>
+                                      </w:rPr>
+                                    </m:ctrlPr>
+                                  </m:sSubPr>
+                                  <m:e>
+                                    <m:r>
+                                      <w:rPr>
+                                        <w:rFonts w:ascii="Cambria Math" w:eastAsiaTheme="minorEastAsia" w:hAnsi="Cambria Math"/>
+                                      </w:rPr>
+                                      <m:t>a</m:t>
+                                    </m:r>
+                                  </m:e>
+                                  <m:sub>
+                                    <m:r>
+                                      <w:rPr>
+                                        <w:rFonts w:ascii="Cambria Math" w:eastAsiaTheme="minorEastAsia" w:hAnsi="Cambria Math"/>
+                                      </w:rPr>
+                                      <m:t>44</m:t>
+                                    </m:r>
+                                  </m:sub>
+                                </m:sSub>
+                              </m:e>
+                            </m:mr>
+                            <m:mr>
+                              <m:e>
+                                <m:m>
+                                  <m:mPr>
+                                    <m:mcs>
+                                      <m:mc>
+                                        <m:mcPr>
+                                          <m:count m:val="1"/>
+                                          <m:mcJc m:val="center"/>
+                                        </m:mcPr>
+                                      </m:mc>
+                                    </m:mcs>
+                                    <m:ctrlPr>
+                                      <w:rPr>
+                                        <w:rFonts w:ascii="Cambria Math" w:eastAsiaTheme="minorEastAsia" w:hAnsi="Cambria Math"/>
+                                        <w:i/>
+                                      </w:rPr>
+                                    </m:ctrlPr>
+                                  </m:mPr>
+                                  <m:mr>
+                                    <m:e>
+                                      <m:sSub>
+                                        <m:sSubPr>
+                                          <m:ctrlPr>
+                                            <w:rPr>
+                                              <w:rFonts w:ascii="Cambria Math" w:eastAsiaTheme="minorEastAsia" w:hAnsi="Cambria Math"/>
+                                              <w:i/>
+                                            </w:rPr>
+                                          </m:ctrlPr>
+                                        </m:sSubPr>
+                                        <m:e>
+                                          <m:r>
+                                            <w:rPr>
+                                              <w:rFonts w:ascii="Cambria Math" w:eastAsiaTheme="minorEastAsia" w:hAnsi="Cambria Math"/>
+                                            </w:rPr>
+                                            <m:t>a</m:t>
+                                          </m:r>
+                                        </m:e>
+                                        <m:sub>
+                                          <m:r>
+                                            <w:rPr>
+                                              <w:rFonts w:ascii="Cambria Math" w:eastAsiaTheme="minorEastAsia" w:hAnsi="Cambria Math"/>
+                                            </w:rPr>
+                                            <m:t>55</m:t>
+                                          </m:r>
+                                        </m:sub>
+                                      </m:sSub>
+                                    </m:e>
+                                  </m:mr>
+                                  <m:mr>
+                                    <m:e>
+                                      <m:sSub>
+                                        <m:sSubPr>
+                                          <m:ctrlPr>
+                                            <w:rPr>
+                                              <w:rFonts w:ascii="Cambria Math" w:eastAsiaTheme="minorEastAsia" w:hAnsi="Cambria Math"/>
+                                              <w:i/>
+                                            </w:rPr>
+                                          </m:ctrlPr>
+                                        </m:sSubPr>
+                                        <m:e>
+                                          <m:r>
+                                            <w:rPr>
+                                              <w:rFonts w:ascii="Cambria Math" w:eastAsiaTheme="minorEastAsia" w:hAnsi="Cambria Math"/>
+                                            </w:rPr>
+                                            <m:t>a</m:t>
+                                          </m:r>
+                                        </m:e>
+                                        <m:sub>
+                                          <m:r>
+                                            <w:rPr>
+                                              <w:rFonts w:ascii="Cambria Math" w:eastAsiaTheme="minorEastAsia" w:hAnsi="Cambria Math"/>
+                                            </w:rPr>
+                                            <m:t>66</m:t>
+                                          </m:r>
+                                        </m:sub>
+                                      </m:sSub>
+                                    </m:e>
+                                  </m:mr>
+                                </m:m>
+                              </m:e>
+                            </m:mr>
+                          </m:m>
+                        </m:e>
+                      </m:mr>
+                    </m:m>
+                  </m:e>
+                </m:d>
+              </m:oMath>
+            </m:oMathPara>
+          </w:p>
+          <w:p>
+            <w:pPr>
+              <w:jc w:val="center"/>
+            </w:pPr>
+            <m:oMathPara>
+              <m:oMath>
                 <m:sSub>
                   <m:sSubPr>
                     <m:ctrlPr>
                       <w:rPr>
-                        <w:rFonts w:ascii="Cambria Math" w:hAnsi="Cambria Math"/>
+                        <w:rFonts w:ascii="Cambria Math" w:eastAsiaTheme="minorEastAsia" w:hAnsi="Cambria Math"/>
                         <w:i/>
-                        <w:sz w:val="16"/>
-                        <w:szCs w:val="16"/>
                       </w:rPr>
                     </m:ctrlPr>
                   </m:sSubPr>
                   <m:e>
                     <m:r>
                       <w:rPr>
-                        <w:rFonts w:ascii="Cambria Math" w:hAnsi="Cambria Math"/>
-                        <w:sz w:val="16"/>
-                        <w:szCs w:val="16"/>
+                        <w:rFonts w:ascii="Cambria Math" w:eastAsiaTheme="minorEastAsia" w:hAnsi="Cambria Math"/>
                       </w:rPr>
-                      <m:t>a</m:t>
+                      <m:t>θ</m:t>
                     </m:r>
                   </m:e>
                   <m:sub>
                     <m:r>
                       <w:rPr>
-                        <w:rFonts w:ascii="Cambria Math" w:hAnsi="Cambria Math"/>
-                        <w:sz w:val="16"/>
-                        <w:szCs w:val="16"/>
+                        <w:rFonts w:ascii="Cambria Math" w:eastAsiaTheme="minorEastAsia" w:hAnsi="Cambria Math"/>
                       </w:rPr>
-                      <m:t>33</m:t>
+                      <m:t>2</m:t>
                     </m:r>
                   </m:sub>
                 </m:sSub>
+                <m:d>
+                  <m:dPr>
+                    <m:ctrlPr>
+                      <w:rPr>
+                        <w:rFonts w:ascii="Cambria Math" w:eastAsiaTheme="minorEastAsia" w:hAnsi="Cambria Math"/>
+                        <w:i/>
+                      </w:rPr>
+                    </m:ctrlPr>
+                  </m:dPr>
+                  <m:e>
+                    <m:r>
+                      <w:rPr>
+                        <w:rFonts w:ascii="Cambria Math" w:eastAsiaTheme="minorEastAsia" w:hAnsi="Cambria Math"/>
+                      </w:rPr>
+                      <m:t>t</m:t>
+                    </m:r>
+                  </m:e>
+                </m:d>
+                <m:r>
+                  <w:rPr>
+                    <w:rFonts w:ascii="Cambria Math" w:eastAsiaTheme="minorEastAsia" w:hAnsi="Cambria Math"/>
+                  </w:rPr>
+                  <m:t>=</m:t>
+                </m:r>
+                <m:d>
+                  <m:dPr>
+                    <m:begChr m:val="["/>
+                    <m:endChr m:val="]"/>
+                    <m:ctrlPr>
+                      <w:rPr>
+                        <w:rFonts w:ascii="Cambria Math" w:eastAsiaTheme="minorEastAsia" w:hAnsi="Cambria Math"/>
+                        <w:i/>
+                      </w:rPr>
+                    </m:ctrlPr>
+                  </m:dPr>
+                  <m:e>
+                    <m:m>
+                      <m:mPr>
+                        <m:mcs>
+                          <m:mc>
+                            <m:mcPr>
+                              <m:count m:val="1"/>
+                              <m:mcJc m:val="center"/>
+                            </m:mcPr>
+                          </m:mc>
+                        </m:mcs>
+                        <m:ctrlPr>
+                          <w:rPr>
+                            <w:rFonts w:ascii="Cambria Math" w:eastAsiaTheme="minorEastAsia" w:hAnsi="Cambria Math"/>
+                            <w:i/>
+                          </w:rPr>
+                        </m:ctrlPr>
+                      </m:mPr>
+                      <m:mr>
+                        <m:e>
+                          <m:sSub>
+                            <m:sSubPr>
+                              <m:ctrlPr>
+                                <w:rPr>
+                                  <w:rFonts w:ascii="Cambria Math" w:eastAsiaTheme="minorEastAsia" w:hAnsi="Cambria Math"/>
+                                  <w:i/>
+                                </w:rPr>
+                              </m:ctrlPr>
+                            </m:sSubPr>
+                            <m:e>
+                              <m:r>
+                                <w:rPr>
+                                  <w:rFonts w:ascii="Cambria Math" w:eastAsiaTheme="minorEastAsia" w:hAnsi="Cambria Math"/>
+                                </w:rPr>
+                                <m:t>b</m:t>
+                              </m:r>
+                            </m:e>
+                            <m:sub>
+                              <m:r>
+                                <w:rPr>
+                                  <w:rFonts w:ascii="Cambria Math" w:eastAsiaTheme="minorEastAsia" w:hAnsi="Cambria Math"/>
+                                </w:rPr>
+                                <m:t>11</m:t>
+                              </m:r>
+                            </m:sub>
+                          </m:sSub>
+                        </m:e>
+                      </m:mr>
+                      <m:mr>
+                        <m:e>
+                          <m:sSub>
+                            <m:sSubPr>
+                              <m:ctrlPr>
+                                <w:rPr>
+                                  <w:rFonts w:ascii="Cambria Math" w:eastAsiaTheme="minorEastAsia" w:hAnsi="Cambria Math"/>
+                                  <w:i/>
+                                </w:rPr>
+                              </m:ctrlPr>
+                            </m:sSubPr>
+                            <m:e>
+                              <m:r>
+                                <w:rPr>
+                                  <w:rFonts w:ascii="Cambria Math" w:eastAsiaTheme="minorEastAsia" w:hAnsi="Cambria Math"/>
+                                </w:rPr>
+                                <m:t>b</m:t>
+                              </m:r>
+                            </m:e>
+                            <m:sub>
+                              <m:r>
+                                <w:rPr>
+                                  <w:rFonts w:ascii="Cambria Math" w:eastAsiaTheme="minorEastAsia" w:hAnsi="Cambria Math"/>
+                                </w:rPr>
+                                <m:t>22</m:t>
+                              </m:r>
+                            </m:sub>
+                          </m:sSub>
+                        </m:e>
+                      </m:mr>
+                      <m:mr>
+                        <m:e>
+                          <m:m>
+                            <m:mPr>
+                              <m:mcs>
+                                <m:mc>
+                                  <m:mcPr>
+                                    <m:count m:val="1"/>
+                                    <m:mcJc m:val="center"/>
+                                  </m:mcPr>
+                                </m:mc>
+                              </m:mcs>
+                              <m:ctrlPr>
+                                <w:rPr>
+                                  <w:rFonts w:ascii="Cambria Math" w:eastAsiaTheme="minorEastAsia" w:hAnsi="Cambria Math"/>
+                                  <w:i/>
+                                </w:rPr>
+                              </m:ctrlPr>
+                            </m:mPr>
+                            <m:mr>
+                              <m:e>
+                                <m:sSub>
+                                  <m:sSubPr>
+                                    <m:ctrlPr>
+                                      <w:rPr>
+                                        <w:rFonts w:ascii="Cambria Math" w:eastAsiaTheme="minorEastAsia" w:hAnsi="Cambria Math"/>
+                                        <w:i/>
+                                      </w:rPr>
+                                    </m:ctrlPr>
+                                  </m:sSubPr>
+                                  <m:e>
+                                    <m:r>
+                                      <w:rPr>
+                                        <w:rFonts w:ascii="Cambria Math" w:eastAsiaTheme="minorEastAsia" w:hAnsi="Cambria Math"/>
+                                      </w:rPr>
+                                      <m:t>b</m:t>
+                                    </m:r>
+                                  </m:e>
+                                  <m:sub>
+                                    <m:r>
+                                      <w:rPr>
+                                        <w:rFonts w:ascii="Cambria Math" w:eastAsiaTheme="minorEastAsia" w:hAnsi="Cambria Math"/>
+                                      </w:rPr>
+                                      <m:t>33</m:t>
+                                    </m:r>
+                                  </m:sub>
+                                </m:sSub>
+                              </m:e>
+                            </m:mr>
+                            <m:mr>
+                              <m:e>
+                                <m:sSub>
+                                  <m:sSubPr>
+                                    <m:ctrlPr>
+                                      <w:rPr>
+                                        <w:rFonts w:ascii="Cambria Math" w:eastAsiaTheme="minorEastAsia" w:hAnsi="Cambria Math"/>
+                                        <w:i/>
+                                      </w:rPr>
+                                    </m:ctrlPr>
+                                  </m:sSubPr>
+                                  <m:e>
+                                    <m:r>
+                                      <w:rPr>
+                                        <w:rFonts w:ascii="Cambria Math" w:eastAsiaTheme="minorEastAsia" w:hAnsi="Cambria Math"/>
+                                      </w:rPr>
+                                      <m:t>b</m:t>
+                                    </m:r>
+                                  </m:e>
+                                  <m:sub>
+                                    <m:r>
+                                      <w:rPr>
+                                        <w:rFonts w:ascii="Cambria Math" w:eastAsiaTheme="minorEastAsia" w:hAnsi="Cambria Math"/>
+                                      </w:rPr>
+                                      <m:t>44</m:t>
+                                    </m:r>
+                                  </m:sub>
+                                </m:sSub>
+                              </m:e>
+                            </m:mr>
+                            <m:mr>
+                              <m:e>
+                                <m:m>
+                                  <m:mPr>
+                                    <m:mcs>
+                                      <m:mc>
+                                        <m:mcPr>
+                                          <m:count m:val="1"/>
+                                          <m:mcJc m:val="center"/>
+                                        </m:mcPr>
+                                      </m:mc>
+                                    </m:mcs>
+                                    <m:ctrlPr>
+                                      <w:rPr>
+                                        <w:rFonts w:ascii="Cambria Math" w:eastAsiaTheme="minorEastAsia" w:hAnsi="Cambria Math"/>
+                                        <w:i/>
+                                      </w:rPr>
+                                    </m:ctrlPr>
+                                  </m:mPr>
+                                  <m:mr>
+                                    <m:e>
+                                      <m:sSub>
+                                        <m:sSubPr>
+                                          <m:ctrlPr>
+                                            <w:rPr>
+                                              <w:rFonts w:ascii="Cambria Math" w:eastAsiaTheme="minorEastAsia" w:hAnsi="Cambria Math"/>
+                                              <w:i/>
+                                            </w:rPr>
+                                          </m:ctrlPr>
+                                        </m:sSubPr>
+                                        <m:e>
+                                          <m:r>
+                                            <w:rPr>
+                                              <w:rFonts w:ascii="Cambria Math" w:eastAsiaTheme="minorEastAsia" w:hAnsi="Cambria Math"/>
+                                            </w:rPr>
+                                            <m:t>b</m:t>
+                                          </m:r>
+                                        </m:e>
+                                        <m:sub>
+                                          <m:r>
+                                            <w:rPr>
+                                              <w:rFonts w:ascii="Cambria Math" w:eastAsiaTheme="minorEastAsia" w:hAnsi="Cambria Math"/>
+                                            </w:rPr>
+                                            <m:t>55</m:t>
+                                          </m:r>
+                                        </m:sub>
+                                      </m:sSub>
+                                    </m:e>
+                                  </m:mr>
+                                  <m:mr>
+                                    <m:e>
+                                      <m:sSub>
+                                        <m:sSubPr>
+                                          <m:ctrlPr>
+                                            <w:rPr>
+                                              <w:rFonts w:ascii="Cambria Math" w:eastAsiaTheme="minorEastAsia" w:hAnsi="Cambria Math"/>
+                                              <w:i/>
+                                            </w:rPr>
+                                          </m:ctrlPr>
+                                        </m:sSubPr>
+                                        <m:e>
+                                          <m:r>
+                                            <w:rPr>
+                                              <w:rFonts w:ascii="Cambria Math" w:eastAsiaTheme="minorEastAsia" w:hAnsi="Cambria Math"/>
+                                            </w:rPr>
+                                            <m:t>b</m:t>
+                                          </m:r>
+                                        </m:e>
+                                        <m:sub>
+                                          <m:r>
+                                            <w:rPr>
+                                              <w:rFonts w:ascii="Cambria Math" w:eastAsiaTheme="minorEastAsia" w:hAnsi="Cambria Math"/>
+                                            </w:rPr>
+                                            <m:t>66</m:t>
+                                          </m:r>
+                                        </m:sub>
+                                      </m:sSub>
+                                    </m:e>
+                                  </m:mr>
+                                </m:m>
+                              </m:e>
+                            </m:mr>
+                          </m:m>
+                        </m:e>
+                      </m:mr>
+                    </m:m>
+                  </m:e>
+                </m:d>
+              </m:oMath>
+            </m:oMathPara>
+          </w:p>
+        </w:tc>
+        <w:tc>
+          <w:tcPr>
+            <w:tcW w:w="236" w:type="dxa"/>
+            <w:vAlign w:val="center"/>
+          </w:tcPr>
+          <w:p>
+            <w:pPr>
+              <w:jc w:val="center"/>
+            </w:pPr>
+            <w:r>
+              <w:t>(</w:t>
+            </w:r>
+            <w:fldSimple w:instr=" SEQ eqn \* MERGEFORMAT ">
+              <w:r>
+                <w:rPr>
+                  <w:noProof/>
+                </w:rPr>
+                <w:t>2</w:t>
+              </w:r>
+            </w:fldSimple>
+            <w:r>
+              <w:t>)</w:t>
+            </w:r>
+          </w:p>
+        </w:tc>
+      </w:tr>
+    </w:tbl>
+    <w:p>
+      <w:r>
+        <w:t xml:space="preserve">The parameter estimates are </w:t>
+      </w:r>
+    </w:p>
+    <w:tbl>
+      <w:tblPr>
+        <w:tblStyle w:val="TableGrid"/>
+        <w:tblW w:w="0" w:type="auto"/>
+        <w:tblBorders>
+          <w:top w:val="none" w:sz="0" w:space="0" w:color="auto"/>
+          <w:left w:val="none" w:sz="0" w:space="0" w:color="auto"/>
+          <w:bottom w:val="none" w:sz="0" w:space="0" w:color="auto"/>
+          <w:right w:val="none" w:sz="0" w:space="0" w:color="auto"/>
+          <w:insideH w:val="none" w:sz="0" w:space="0" w:color="auto"/>
+          <w:insideV w:val="none" w:sz="0" w:space="0" w:color="auto"/>
+        </w:tblBorders>
+        <w:tblLook w:val="04A0" w:firstRow="1" w:lastRow="0" w:firstColumn="1" w:lastColumn="0" w:noHBand="0" w:noVBand="1"/>
+      </w:tblPr>
+      <w:tblGrid>
+        <w:gridCol w:w="264"/>
+        <w:gridCol w:w="8301"/>
+        <w:gridCol w:w="461"/>
+      </w:tblGrid>
+      <w:tr>
+        <w:tc>
+          <w:tcPr>
+            <w:tcW w:w="265" w:type="dxa"/>
+            <w:vAlign w:val="center"/>
+          </w:tcPr>
+          <w:p>
+            <w:pPr>
+              <w:jc w:val="center"/>
+            </w:pPr>
+          </w:p>
+        </w:tc>
+        <w:tc>
+          <w:tcPr>
+            <w:tcW w:w="8515" w:type="dxa"/>
+            <w:vAlign w:val="center"/>
+          </w:tcPr>
+          <w:p>
+            <w:pPr>
+              <w:jc w:val="center"/>
+              <w:rPr>
+                <w:rFonts w:eastAsiaTheme="minorEastAsia"/>
+              </w:rPr>
+            </w:pPr>
+            <m:oMathPara>
+              <m:oMath>
                 <m:sSub>
                   <m:sSubPr>
                     <m:ctrlPr>
                       <w:rPr>
-                        <w:rFonts w:ascii="Cambria Math" w:hAnsi="Cambria Math"/>
+                        <w:rFonts w:ascii="Cambria Math" w:eastAsiaTheme="minorEastAsia" w:hAnsi="Cambria Math"/>
                         <w:i/>
-                        <w:sz w:val="16"/>
-                        <w:szCs w:val="16"/>
                       </w:rPr>
                     </m:ctrlPr>
                   </m:sSubPr>
                   <m:e>
-                    <m:r>
-                      <w:rPr>
-                        <w:rFonts w:ascii="Cambria Math" w:hAnsi="Cambria Math"/>
-                        <w:sz w:val="16"/>
-                        <w:szCs w:val="16"/>
-                      </w:rPr>
-                      <m:t>u</m:t>
-                    </m:r>
+                    <m:acc>
+                      <m:accPr>
+                        <m:ctrlPr>
+                          <w:rPr>
+                            <w:rFonts w:ascii="Cambria Math" w:eastAsiaTheme="minorEastAsia" w:hAnsi="Cambria Math"/>
+                            <w:i/>
+                          </w:rPr>
+                        </m:ctrlPr>
+                      </m:accPr>
+                      <m:e>
+                        <m:r>
+                          <w:rPr>
+                            <w:rFonts w:ascii="Cambria Math" w:eastAsiaTheme="minorEastAsia" w:hAnsi="Cambria Math"/>
+                          </w:rPr>
+                          <m:t>θ</m:t>
+                        </m:r>
+                      </m:e>
+                    </m:acc>
                   </m:e>
                   <m:sub>
                     <m:r>
                       <w:rPr>
-                        <w:rFonts w:ascii="Cambria Math" w:hAnsi="Cambria Math"/>
-                        <w:sz w:val="16"/>
-                        <w:szCs w:val="16"/>
+                        <w:rFonts w:ascii="Cambria Math" w:eastAsiaTheme="minorEastAsia" w:hAnsi="Cambria Math"/>
                       </w:rPr>
                       <m:t>1</m:t>
                     </m:r>
@@ -1511,185 +2335,396 @@
                   <m:dPr>
                     <m:ctrlPr>
                       <w:rPr>
-                        <w:rFonts w:ascii="Cambria Math" w:hAnsi="Cambria Math"/>
+                        <w:rFonts w:ascii="Cambria Math" w:eastAsiaTheme="minorEastAsia" w:hAnsi="Cambria Math"/>
                         <w:i/>
-                        <w:sz w:val="16"/>
-                        <w:szCs w:val="16"/>
                       </w:rPr>
                     </m:ctrlPr>
                   </m:dPr>
                   <m:e>
                     <m:r>
                       <w:rPr>
-                        <w:rFonts w:ascii="Cambria Math" w:hAnsi="Cambria Math"/>
-                        <w:sz w:val="16"/>
-                        <w:szCs w:val="16"/>
+                        <w:rFonts w:ascii="Cambria Math" w:eastAsiaTheme="minorEastAsia" w:hAnsi="Cambria Math"/>
                       </w:rPr>
-                      <m:t>t-1</m:t>
+                      <m:t>t</m:t>
                     </m:r>
                   </m:e>
                 </m:d>
                 <m:r>
                   <w:rPr>
-                    <w:rFonts w:ascii="Cambria Math" w:hAnsi="Cambria Math"/>
-                    <w:sz w:val="16"/>
-                    <w:szCs w:val="16"/>
+                    <w:rFonts w:ascii="Cambria Math" w:eastAsiaTheme="minorEastAsia" w:hAnsi="Cambria Math"/>
                   </w:rPr>
-                  <m:t>+</m:t>
+                  <m:t>=</m:t>
                 </m:r>
+                <m:d>
+                  <m:dPr>
+                    <m:begChr m:val="["/>
+                    <m:endChr m:val="]"/>
+                    <m:ctrlPr>
+                      <w:rPr>
+                        <w:rFonts w:ascii="Cambria Math" w:eastAsiaTheme="minorEastAsia" w:hAnsi="Cambria Math"/>
+                        <w:i/>
+                      </w:rPr>
+                    </m:ctrlPr>
+                  </m:dPr>
+                  <m:e>
+                    <m:m>
+                      <m:mPr>
+                        <m:mcs>
+                          <m:mc>
+                            <m:mcPr>
+                              <m:count m:val="1"/>
+                              <m:mcJc m:val="center"/>
+                            </m:mcPr>
+                          </m:mc>
+                        </m:mcs>
+                        <m:ctrlPr>
+                          <w:rPr>
+                            <w:rFonts w:ascii="Cambria Math" w:eastAsiaTheme="minorEastAsia" w:hAnsi="Cambria Math"/>
+                            <w:i/>
+                          </w:rPr>
+                        </m:ctrlPr>
+                      </m:mPr>
+                      <m:mr>
+                        <m:e>
+                          <m:sSub>
+                            <m:sSubPr>
+                              <m:ctrlPr>
+                                <w:rPr>
+                                  <w:rFonts w:ascii="Cambria Math" w:eastAsiaTheme="minorEastAsia" w:hAnsi="Cambria Math"/>
+                                  <w:i/>
+                                </w:rPr>
+                              </m:ctrlPr>
+                            </m:sSubPr>
+                            <m:e>
+                              <m:acc>
+                                <m:accPr>
+                                  <m:ctrlPr>
+                                    <w:rPr>
+                                      <w:rFonts w:ascii="Cambria Math" w:eastAsiaTheme="minorEastAsia" w:hAnsi="Cambria Math"/>
+                                      <w:i/>
+                                    </w:rPr>
+                                  </m:ctrlPr>
+                                </m:accPr>
+                                <m:e>
+                                  <m:r>
+                                    <w:rPr>
+                                      <w:rFonts w:ascii="Cambria Math" w:eastAsiaTheme="minorEastAsia" w:hAnsi="Cambria Math"/>
+                                    </w:rPr>
+                                    <m:t>a</m:t>
+                                  </m:r>
+                                </m:e>
+                              </m:acc>
+                            </m:e>
+                            <m:sub>
+                              <m:r>
+                                <w:rPr>
+                                  <w:rFonts w:ascii="Cambria Math" w:eastAsiaTheme="minorEastAsia" w:hAnsi="Cambria Math"/>
+                                </w:rPr>
+                                <m:t>11</m:t>
+                              </m:r>
+                            </m:sub>
+                          </m:sSub>
+                        </m:e>
+                      </m:mr>
+                      <m:mr>
+                        <m:e>
+                          <m:sSub>
+                            <m:sSubPr>
+                              <m:ctrlPr>
+                                <w:rPr>
+                                  <w:rFonts w:ascii="Cambria Math" w:eastAsiaTheme="minorEastAsia" w:hAnsi="Cambria Math"/>
+                                  <w:i/>
+                                </w:rPr>
+                              </m:ctrlPr>
+                            </m:sSubPr>
+                            <m:e>
+                              <m:acc>
+                                <m:accPr>
+                                  <m:ctrlPr>
+                                    <w:rPr>
+                                      <w:rFonts w:ascii="Cambria Math" w:eastAsiaTheme="minorEastAsia" w:hAnsi="Cambria Math"/>
+                                      <w:i/>
+                                    </w:rPr>
+                                  </m:ctrlPr>
+                                </m:accPr>
+                                <m:e>
+                                  <m:r>
+                                    <w:rPr>
+                                      <w:rFonts w:ascii="Cambria Math" w:eastAsiaTheme="minorEastAsia" w:hAnsi="Cambria Math"/>
+                                    </w:rPr>
+                                    <m:t>a</m:t>
+                                  </m:r>
+                                </m:e>
+                              </m:acc>
+                            </m:e>
+                            <m:sub>
+                              <m:r>
+                                <w:rPr>
+                                  <w:rFonts w:ascii="Cambria Math" w:eastAsiaTheme="minorEastAsia" w:hAnsi="Cambria Math"/>
+                                </w:rPr>
+                                <m:t>22</m:t>
+                              </m:r>
+                            </m:sub>
+                          </m:sSub>
+                        </m:e>
+                      </m:mr>
+                      <m:mr>
+                        <m:e>
+                          <m:m>
+                            <m:mPr>
+                              <m:mcs>
+                                <m:mc>
+                                  <m:mcPr>
+                                    <m:count m:val="1"/>
+                                    <m:mcJc m:val="center"/>
+                                  </m:mcPr>
+                                </m:mc>
+                              </m:mcs>
+                              <m:ctrlPr>
+                                <w:rPr>
+                                  <w:rFonts w:ascii="Cambria Math" w:eastAsiaTheme="minorEastAsia" w:hAnsi="Cambria Math"/>
+                                  <w:i/>
+                                </w:rPr>
+                              </m:ctrlPr>
+                            </m:mPr>
+                            <m:mr>
+                              <m:e>
+                                <m:sSub>
+                                  <m:sSubPr>
+                                    <m:ctrlPr>
+                                      <w:rPr>
+                                        <w:rFonts w:ascii="Cambria Math" w:eastAsiaTheme="minorEastAsia" w:hAnsi="Cambria Math"/>
+                                        <w:i/>
+                                      </w:rPr>
+                                    </m:ctrlPr>
+                                  </m:sSubPr>
+                                  <m:e>
+                                    <m:acc>
+                                      <m:accPr>
+                                        <m:ctrlPr>
+                                          <w:rPr>
+                                            <w:rFonts w:ascii="Cambria Math" w:eastAsiaTheme="minorEastAsia" w:hAnsi="Cambria Math"/>
+                                            <w:i/>
+                                          </w:rPr>
+                                        </m:ctrlPr>
+                                      </m:accPr>
+                                      <m:e>
+                                        <m:r>
+                                          <w:rPr>
+                                            <w:rFonts w:ascii="Cambria Math" w:eastAsiaTheme="minorEastAsia" w:hAnsi="Cambria Math"/>
+                                          </w:rPr>
+                                          <m:t>a</m:t>
+                                        </m:r>
+                                      </m:e>
+                                    </m:acc>
+                                  </m:e>
+                                  <m:sub>
+                                    <m:r>
+                                      <w:rPr>
+                                        <w:rFonts w:ascii="Cambria Math" w:eastAsiaTheme="minorEastAsia" w:hAnsi="Cambria Math"/>
+                                      </w:rPr>
+                                      <m:t>33</m:t>
+                                    </m:r>
+                                  </m:sub>
+                                </m:sSub>
+                              </m:e>
+                            </m:mr>
+                            <m:mr>
+                              <m:e>
+                                <m:sSub>
+                                  <m:sSubPr>
+                                    <m:ctrlPr>
+                                      <w:rPr>
+                                        <w:rFonts w:ascii="Cambria Math" w:eastAsiaTheme="minorEastAsia" w:hAnsi="Cambria Math"/>
+                                        <w:i/>
+                                      </w:rPr>
+                                    </m:ctrlPr>
+                                  </m:sSubPr>
+                                  <m:e>
+                                    <m:acc>
+                                      <m:accPr>
+                                        <m:ctrlPr>
+                                          <w:rPr>
+                                            <w:rFonts w:ascii="Cambria Math" w:eastAsiaTheme="minorEastAsia" w:hAnsi="Cambria Math"/>
+                                            <w:i/>
+                                          </w:rPr>
+                                        </m:ctrlPr>
+                                      </m:accPr>
+                                      <m:e>
+                                        <m:r>
+                                          <w:rPr>
+                                            <w:rFonts w:ascii="Cambria Math" w:eastAsiaTheme="minorEastAsia" w:hAnsi="Cambria Math"/>
+                                          </w:rPr>
+                                          <m:t>a</m:t>
+                                        </m:r>
+                                      </m:e>
+                                    </m:acc>
+                                  </m:e>
+                                  <m:sub>
+                                    <m:r>
+                                      <w:rPr>
+                                        <w:rFonts w:ascii="Cambria Math" w:eastAsiaTheme="minorEastAsia" w:hAnsi="Cambria Math"/>
+                                      </w:rPr>
+                                      <m:t>44</m:t>
+                                    </m:r>
+                                  </m:sub>
+                                </m:sSub>
+                              </m:e>
+                            </m:mr>
+                            <m:mr>
+                              <m:e>
+                                <m:m>
+                                  <m:mPr>
+                                    <m:mcs>
+                                      <m:mc>
+                                        <m:mcPr>
+                                          <m:count m:val="1"/>
+                                          <m:mcJc m:val="center"/>
+                                        </m:mcPr>
+                                      </m:mc>
+                                    </m:mcs>
+                                    <m:ctrlPr>
+                                      <w:rPr>
+                                        <w:rFonts w:ascii="Cambria Math" w:eastAsiaTheme="minorEastAsia" w:hAnsi="Cambria Math"/>
+                                        <w:i/>
+                                      </w:rPr>
+                                    </m:ctrlPr>
+                                  </m:mPr>
+                                  <m:mr>
+                                    <m:e>
+                                      <m:sSub>
+                                        <m:sSubPr>
+                                          <m:ctrlPr>
+                                            <w:rPr>
+                                              <w:rFonts w:ascii="Cambria Math" w:eastAsiaTheme="minorEastAsia" w:hAnsi="Cambria Math"/>
+                                              <w:i/>
+                                            </w:rPr>
+                                          </m:ctrlPr>
+                                        </m:sSubPr>
+                                        <m:e>
+                                          <m:acc>
+                                            <m:accPr>
+                                              <m:ctrlPr>
+                                                <w:rPr>
+                                                  <w:rFonts w:ascii="Cambria Math" w:eastAsiaTheme="minorEastAsia" w:hAnsi="Cambria Math"/>
+                                                  <w:i/>
+                                                </w:rPr>
+                                              </m:ctrlPr>
+                                            </m:accPr>
+                                            <m:e>
+                                              <m:r>
+                                                <w:rPr>
+                                                  <w:rFonts w:ascii="Cambria Math" w:eastAsiaTheme="minorEastAsia" w:hAnsi="Cambria Math"/>
+                                                </w:rPr>
+                                                <m:t>a</m:t>
+                                              </m:r>
+                                            </m:e>
+                                          </m:acc>
+                                        </m:e>
+                                        <m:sub>
+                                          <m:r>
+                                            <w:rPr>
+                                              <w:rFonts w:ascii="Cambria Math" w:eastAsiaTheme="minorEastAsia" w:hAnsi="Cambria Math"/>
+                                            </w:rPr>
+                                            <m:t>55</m:t>
+                                          </m:r>
+                                        </m:sub>
+                                      </m:sSub>
+                                    </m:e>
+                                  </m:mr>
+                                  <m:mr>
+                                    <m:e>
+                                      <m:sSub>
+                                        <m:sSubPr>
+                                          <m:ctrlPr>
+                                            <w:rPr>
+                                              <w:rFonts w:ascii="Cambria Math" w:eastAsiaTheme="minorEastAsia" w:hAnsi="Cambria Math"/>
+                                              <w:i/>
+                                            </w:rPr>
+                                          </m:ctrlPr>
+                                        </m:sSubPr>
+                                        <m:e>
+                                          <m:acc>
+                                            <m:accPr>
+                                              <m:ctrlPr>
+                                                <w:rPr>
+                                                  <w:rFonts w:ascii="Cambria Math" w:eastAsiaTheme="minorEastAsia" w:hAnsi="Cambria Math"/>
+                                                  <w:i/>
+                                                </w:rPr>
+                                              </m:ctrlPr>
+                                            </m:accPr>
+                                            <m:e>
+                                              <m:r>
+                                                <w:rPr>
+                                                  <w:rFonts w:ascii="Cambria Math" w:eastAsiaTheme="minorEastAsia" w:hAnsi="Cambria Math"/>
+                                                </w:rPr>
+                                                <m:t>a</m:t>
+                                              </m:r>
+                                            </m:e>
+                                          </m:acc>
+                                        </m:e>
+                                        <m:sub>
+                                          <m:r>
+                                            <w:rPr>
+                                              <w:rFonts w:ascii="Cambria Math" w:eastAsiaTheme="minorEastAsia" w:hAnsi="Cambria Math"/>
+                                            </w:rPr>
+                                            <m:t>66</m:t>
+                                          </m:r>
+                                        </m:sub>
+                                      </m:sSub>
+                                    </m:e>
+                                  </m:mr>
+                                </m:m>
+                              </m:e>
+                            </m:mr>
+                          </m:m>
+                        </m:e>
+                      </m:mr>
+                    </m:m>
+                  </m:e>
+                </m:d>
+              </m:oMath>
+            </m:oMathPara>
+          </w:p>
+          <w:p>
+            <w:pPr>
+              <w:jc w:val="center"/>
+            </w:pPr>
+            <m:oMathPara>
+              <m:oMath>
                 <m:sSub>
                   <m:sSubPr>
                     <m:ctrlPr>
                       <w:rPr>
-                        <w:rFonts w:ascii="Cambria Math" w:hAnsi="Cambria Math"/>
+                        <w:rFonts w:ascii="Cambria Math" w:eastAsiaTheme="minorEastAsia" w:hAnsi="Cambria Math"/>
                         <w:i/>
-                        <w:sz w:val="16"/>
-                        <w:szCs w:val="16"/>
                       </w:rPr>
                     </m:ctrlPr>
                   </m:sSubPr>
                   <m:e>
-                    <m:r>
-                      <w:rPr>
-                        <w:rFonts w:ascii="Cambria Math" w:hAnsi="Cambria Math"/>
-                        <w:sz w:val="16"/>
-                        <w:szCs w:val="16"/>
-                      </w:rPr>
-                      <m:t>a</m:t>
-                    </m:r>
+                    <m:acc>
+                      <m:accPr>
+                        <m:ctrlPr>
+                          <w:rPr>
+                            <w:rFonts w:ascii="Cambria Math" w:eastAsiaTheme="minorEastAsia" w:hAnsi="Cambria Math"/>
+                            <w:i/>
+                          </w:rPr>
+                        </m:ctrlPr>
+                      </m:accPr>
+                      <m:e>
+                        <m:r>
+                          <w:rPr>
+                            <w:rFonts w:ascii="Cambria Math" w:eastAsiaTheme="minorEastAsia" w:hAnsi="Cambria Math"/>
+                          </w:rPr>
+                          <m:t>θ</m:t>
+                        </m:r>
+                      </m:e>
+                    </m:acc>
                   </m:e>
                   <m:sub>
                     <m:r>
                       <w:rPr>
-                        <w:rFonts w:ascii="Cambria Math" w:hAnsi="Cambria Math"/>
-                        <w:sz w:val="16"/>
-                        <w:szCs w:val="16"/>
-                      </w:rPr>
-                      <m:t>44</m:t>
-                    </m:r>
-                  </m:sub>
-                </m:sSub>
-                <m:sSub>
-                  <m:sSubPr>
-                    <m:ctrlPr>
-                      <w:rPr>
-                        <w:rFonts w:ascii="Cambria Math" w:hAnsi="Cambria Math"/>
-                        <w:i/>
-                        <w:sz w:val="16"/>
-                        <w:szCs w:val="16"/>
-                      </w:rPr>
-                    </m:ctrlPr>
-                  </m:sSubPr>
-                  <m:e>
-                    <m:r>
-                      <w:rPr>
-                        <w:rFonts w:ascii="Cambria Math" w:hAnsi="Cambria Math"/>
-                        <w:sz w:val="16"/>
-                        <w:szCs w:val="16"/>
-                      </w:rPr>
-                      <m:t>u</m:t>
-                    </m:r>
-                  </m:e>
-                  <m:sub>
-                    <m:r>
-                      <w:rPr>
-                        <w:rFonts w:ascii="Cambria Math" w:hAnsi="Cambria Math"/>
-                        <w:sz w:val="16"/>
-                        <w:szCs w:val="16"/>
-                      </w:rPr>
-                      <m:t>1</m:t>
-                    </m:r>
-                  </m:sub>
-                </m:sSub>
-                <m:d>
-                  <m:dPr>
-                    <m:ctrlPr>
-                      <w:rPr>
-                        <w:rFonts w:ascii="Cambria Math" w:hAnsi="Cambria Math"/>
-                        <w:i/>
-                        <w:sz w:val="16"/>
-                        <w:szCs w:val="16"/>
-                      </w:rPr>
-                    </m:ctrlPr>
-                  </m:dPr>
-                  <m:e>
-                    <m:r>
-                      <w:rPr>
-                        <w:rFonts w:ascii="Cambria Math" w:hAnsi="Cambria Math"/>
-                        <w:sz w:val="16"/>
-                        <w:szCs w:val="16"/>
-                      </w:rPr>
-                      <m:t>t-2</m:t>
-                    </m:r>
-                  </m:e>
-                </m:d>
-                <m:r>
-                  <w:rPr>
-                    <w:rFonts w:ascii="Cambria Math" w:hAnsi="Cambria Math"/>
-                    <w:sz w:val="16"/>
-                    <w:szCs w:val="16"/>
-                  </w:rPr>
-                  <m:t>+</m:t>
-                </m:r>
-                <m:sSub>
-                  <m:sSubPr>
-                    <m:ctrlPr>
-                      <w:rPr>
-                        <w:rFonts w:ascii="Cambria Math" w:hAnsi="Cambria Math"/>
-                        <w:i/>
-                        <w:sz w:val="16"/>
-                        <w:szCs w:val="16"/>
-                      </w:rPr>
-                    </m:ctrlPr>
-                  </m:sSubPr>
-                  <m:e>
-                    <m:r>
-                      <w:rPr>
-                        <w:rFonts w:ascii="Cambria Math" w:hAnsi="Cambria Math"/>
-                        <w:sz w:val="16"/>
-                        <w:szCs w:val="16"/>
-                      </w:rPr>
-                      <m:t>a</m:t>
-                    </m:r>
-                  </m:e>
-                  <m:sub>
-                    <m:r>
-                      <w:rPr>
-                        <w:rFonts w:ascii="Cambria Math" w:hAnsi="Cambria Math"/>
-                        <w:sz w:val="16"/>
-                        <w:szCs w:val="16"/>
-                      </w:rPr>
-                      <m:t>55</m:t>
-                    </m:r>
-                  </m:sub>
-                </m:sSub>
-                <m:sSub>
-                  <m:sSubPr>
-                    <m:ctrlPr>
-                      <w:rPr>
-                        <w:rFonts w:ascii="Cambria Math" w:hAnsi="Cambria Math"/>
-                        <w:i/>
-                        <w:sz w:val="16"/>
-                        <w:szCs w:val="16"/>
-                      </w:rPr>
-                    </m:ctrlPr>
-                  </m:sSubPr>
-                  <m:e>
-                    <m:r>
-                      <w:rPr>
-                        <w:rFonts w:ascii="Cambria Math" w:hAnsi="Cambria Math"/>
-                        <w:sz w:val="16"/>
-                        <w:szCs w:val="16"/>
-                      </w:rPr>
-                      <m:t>u</m:t>
-                    </m:r>
-                  </m:e>
-                  <m:sub>
-                    <m:r>
-                      <w:rPr>
-                        <w:rFonts w:ascii="Cambria Math" w:hAnsi="Cambria Math"/>
-                        <w:sz w:val="16"/>
-                        <w:szCs w:val="16"/>
+                        <w:rFonts w:ascii="Cambria Math" w:eastAsiaTheme="minorEastAsia" w:hAnsi="Cambria Math"/>
                       </w:rPr>
                       <m:t>2</m:t>
                     </m:r>
@@ -1699,134 +2734,357 @@
                   <m:dPr>
                     <m:ctrlPr>
                       <w:rPr>
-                        <w:rFonts w:ascii="Cambria Math" w:hAnsi="Cambria Math"/>
+                        <w:rFonts w:ascii="Cambria Math" w:eastAsiaTheme="minorEastAsia" w:hAnsi="Cambria Math"/>
                         <w:i/>
-                        <w:sz w:val="16"/>
-                        <w:szCs w:val="16"/>
                       </w:rPr>
                     </m:ctrlPr>
                   </m:dPr>
                   <m:e>
                     <m:r>
                       <w:rPr>
-                        <w:rFonts w:ascii="Cambria Math" w:hAnsi="Cambria Math"/>
-                        <w:sz w:val="16"/>
-                        <w:szCs w:val="16"/>
+                        <w:rFonts w:ascii="Cambria Math" w:eastAsiaTheme="minorEastAsia" w:hAnsi="Cambria Math"/>
                       </w:rPr>
-                      <m:t>t-1</m:t>
-                    </m:r>
-                  </m:e>
-                </m:d>
-                <m:r>
-                  <w:rPr>
-                    <w:rFonts w:ascii="Cambria Math" w:hAnsi="Cambria Math"/>
-                    <w:sz w:val="16"/>
-                    <w:szCs w:val="16"/>
-                  </w:rPr>
-                  <m:t>+</m:t>
-                </m:r>
-                <m:sSub>
-                  <m:sSubPr>
-                    <m:ctrlPr>
-                      <w:rPr>
-                        <w:rFonts w:ascii="Cambria Math" w:hAnsi="Cambria Math"/>
-                        <w:i/>
-                        <w:sz w:val="16"/>
-                        <w:szCs w:val="16"/>
-                      </w:rPr>
-                    </m:ctrlPr>
-                  </m:sSubPr>
-                  <m:e>
-                    <m:r>
-                      <w:rPr>
-                        <w:rFonts w:ascii="Cambria Math" w:hAnsi="Cambria Math"/>
-                        <w:sz w:val="16"/>
-                        <w:szCs w:val="16"/>
-                      </w:rPr>
-                      <m:t>a</m:t>
-                    </m:r>
-                  </m:e>
-                  <m:sub>
-                    <m:r>
-                      <w:rPr>
-                        <w:rFonts w:ascii="Cambria Math" w:hAnsi="Cambria Math"/>
-                        <w:sz w:val="16"/>
-                        <w:szCs w:val="16"/>
-                      </w:rPr>
-                      <m:t>66</m:t>
-                    </m:r>
-                  </m:sub>
-                </m:sSub>
-                <m:sSub>
-                  <m:sSubPr>
-                    <m:ctrlPr>
-                      <w:rPr>
-                        <w:rFonts w:ascii="Cambria Math" w:hAnsi="Cambria Math"/>
-                        <w:i/>
-                        <w:sz w:val="16"/>
-                        <w:szCs w:val="16"/>
-                      </w:rPr>
-                    </m:ctrlPr>
-                  </m:sSubPr>
-                  <m:e>
-                    <m:r>
-                      <w:rPr>
-                        <w:rFonts w:ascii="Cambria Math" w:hAnsi="Cambria Math"/>
-                        <w:sz w:val="16"/>
-                        <w:szCs w:val="16"/>
-                      </w:rPr>
-                      <m:t>u</m:t>
-                    </m:r>
-                  </m:e>
-                  <m:sub>
-                    <m:r>
-                      <w:rPr>
-                        <w:rFonts w:ascii="Cambria Math" w:hAnsi="Cambria Math"/>
-                        <w:sz w:val="16"/>
-                        <w:szCs w:val="16"/>
-                      </w:rPr>
-                      <m:t>2</m:t>
-                    </m:r>
-                  </m:sub>
-                </m:sSub>
-                <m:d>
-                  <m:dPr>
-                    <m:ctrlPr>
-                      <w:rPr>
-                        <w:rFonts w:ascii="Cambria Math" w:hAnsi="Cambria Math"/>
-                        <w:i/>
-                        <w:sz w:val="16"/>
-                        <w:szCs w:val="16"/>
-                      </w:rPr>
-                    </m:ctrlPr>
-                  </m:dPr>
-                  <m:e>
-                    <m:r>
-                      <w:rPr>
-                        <w:rFonts w:ascii="Cambria Math" w:hAnsi="Cambria Math"/>
-                        <w:sz w:val="16"/>
-                        <w:szCs w:val="16"/>
-                      </w:rPr>
-                      <m:t>t-2</m:t>
+                      <m:t>t</m:t>
                     </m:r>
                   </m:e>
                 </m:d>
                 <m:r>
                   <w:rPr>
                     <w:rFonts w:ascii="Cambria Math" w:eastAsiaTheme="minorEastAsia" w:hAnsi="Cambria Math"/>
-                    <w:sz w:val="16"/>
-                    <w:szCs w:val="16"/>
                   </w:rPr>
-                  <m:t>+e(t)</m:t>
+                  <m:t>=</m:t>
                 </m:r>
+                <m:d>
+                  <m:dPr>
+                    <m:begChr m:val="["/>
+                    <m:endChr m:val="]"/>
+                    <m:ctrlPr>
+                      <w:rPr>
+                        <w:rFonts w:ascii="Cambria Math" w:eastAsiaTheme="minorEastAsia" w:hAnsi="Cambria Math"/>
+                        <w:i/>
+                      </w:rPr>
+                    </m:ctrlPr>
+                  </m:dPr>
+                  <m:e>
+                    <m:m>
+                      <m:mPr>
+                        <m:mcs>
+                          <m:mc>
+                            <m:mcPr>
+                              <m:count m:val="1"/>
+                              <m:mcJc m:val="center"/>
+                            </m:mcPr>
+                          </m:mc>
+                        </m:mcs>
+                        <m:ctrlPr>
+                          <w:rPr>
+                            <w:rFonts w:ascii="Cambria Math" w:eastAsiaTheme="minorEastAsia" w:hAnsi="Cambria Math"/>
+                            <w:i/>
+                          </w:rPr>
+                        </m:ctrlPr>
+                      </m:mPr>
+                      <m:mr>
+                        <m:e>
+                          <m:sSub>
+                            <m:sSubPr>
+                              <m:ctrlPr>
+                                <w:rPr>
+                                  <w:rFonts w:ascii="Cambria Math" w:eastAsiaTheme="minorEastAsia" w:hAnsi="Cambria Math"/>
+                                  <w:i/>
+                                </w:rPr>
+                              </m:ctrlPr>
+                            </m:sSubPr>
+                            <m:e>
+                              <m:acc>
+                                <m:accPr>
+                                  <m:ctrlPr>
+                                    <w:rPr>
+                                      <w:rFonts w:ascii="Cambria Math" w:eastAsiaTheme="minorEastAsia" w:hAnsi="Cambria Math"/>
+                                      <w:i/>
+                                    </w:rPr>
+                                  </m:ctrlPr>
+                                </m:accPr>
+                                <m:e>
+                                  <m:r>
+                                    <w:rPr>
+                                      <w:rFonts w:ascii="Cambria Math" w:eastAsiaTheme="minorEastAsia" w:hAnsi="Cambria Math"/>
+                                    </w:rPr>
+                                    <m:t>b</m:t>
+                                  </m:r>
+                                </m:e>
+                              </m:acc>
+                            </m:e>
+                            <m:sub>
+                              <m:r>
+                                <w:rPr>
+                                  <w:rFonts w:ascii="Cambria Math" w:eastAsiaTheme="minorEastAsia" w:hAnsi="Cambria Math"/>
+                                </w:rPr>
+                                <m:t>11</m:t>
+                              </m:r>
+                            </m:sub>
+                          </m:sSub>
+                        </m:e>
+                      </m:mr>
+                      <m:mr>
+                        <m:e>
+                          <m:sSub>
+                            <m:sSubPr>
+                              <m:ctrlPr>
+                                <w:rPr>
+                                  <w:rFonts w:ascii="Cambria Math" w:eastAsiaTheme="minorEastAsia" w:hAnsi="Cambria Math"/>
+                                  <w:i/>
+                                </w:rPr>
+                              </m:ctrlPr>
+                            </m:sSubPr>
+                            <m:e>
+                              <m:acc>
+                                <m:accPr>
+                                  <m:ctrlPr>
+                                    <w:rPr>
+                                      <w:rFonts w:ascii="Cambria Math" w:eastAsiaTheme="minorEastAsia" w:hAnsi="Cambria Math"/>
+                                      <w:i/>
+                                    </w:rPr>
+                                  </m:ctrlPr>
+                                </m:accPr>
+                                <m:e>
+                                  <m:r>
+                                    <w:rPr>
+                                      <w:rFonts w:ascii="Cambria Math" w:eastAsiaTheme="minorEastAsia" w:hAnsi="Cambria Math"/>
+                                    </w:rPr>
+                                    <m:t>b</m:t>
+                                  </m:r>
+                                </m:e>
+                              </m:acc>
+                            </m:e>
+                            <m:sub>
+                              <m:r>
+                                <w:rPr>
+                                  <w:rFonts w:ascii="Cambria Math" w:eastAsiaTheme="minorEastAsia" w:hAnsi="Cambria Math"/>
+                                </w:rPr>
+                                <m:t>22</m:t>
+                              </m:r>
+                            </m:sub>
+                          </m:sSub>
+                        </m:e>
+                      </m:mr>
+                      <m:mr>
+                        <m:e>
+                          <m:m>
+                            <m:mPr>
+                              <m:mcs>
+                                <m:mc>
+                                  <m:mcPr>
+                                    <m:count m:val="1"/>
+                                    <m:mcJc m:val="center"/>
+                                  </m:mcPr>
+                                </m:mc>
+                              </m:mcs>
+                              <m:ctrlPr>
+                                <w:rPr>
+                                  <w:rFonts w:ascii="Cambria Math" w:eastAsiaTheme="minorEastAsia" w:hAnsi="Cambria Math"/>
+                                  <w:i/>
+                                </w:rPr>
+                              </m:ctrlPr>
+                            </m:mPr>
+                            <m:mr>
+                              <m:e>
+                                <m:sSub>
+                                  <m:sSubPr>
+                                    <m:ctrlPr>
+                                      <w:rPr>
+                                        <w:rFonts w:ascii="Cambria Math" w:eastAsiaTheme="minorEastAsia" w:hAnsi="Cambria Math"/>
+                                        <w:i/>
+                                      </w:rPr>
+                                    </m:ctrlPr>
+                                  </m:sSubPr>
+                                  <m:e>
+                                    <m:acc>
+                                      <m:accPr>
+                                        <m:ctrlPr>
+                                          <w:rPr>
+                                            <w:rFonts w:ascii="Cambria Math" w:eastAsiaTheme="minorEastAsia" w:hAnsi="Cambria Math"/>
+                                            <w:i/>
+                                          </w:rPr>
+                                        </m:ctrlPr>
+                                      </m:accPr>
+                                      <m:e>
+                                        <m:r>
+                                          <w:rPr>
+                                            <w:rFonts w:ascii="Cambria Math" w:eastAsiaTheme="minorEastAsia" w:hAnsi="Cambria Math"/>
+                                          </w:rPr>
+                                          <m:t>b</m:t>
+                                        </m:r>
+                                      </m:e>
+                                    </m:acc>
+                                  </m:e>
+                                  <m:sub>
+                                    <m:r>
+                                      <w:rPr>
+                                        <w:rFonts w:ascii="Cambria Math" w:eastAsiaTheme="minorEastAsia" w:hAnsi="Cambria Math"/>
+                                      </w:rPr>
+                                      <m:t>33</m:t>
+                                    </m:r>
+                                  </m:sub>
+                                </m:sSub>
+                              </m:e>
+                            </m:mr>
+                            <m:mr>
+                              <m:e>
+                                <m:sSub>
+                                  <m:sSubPr>
+                                    <m:ctrlPr>
+                                      <w:rPr>
+                                        <w:rFonts w:ascii="Cambria Math" w:eastAsiaTheme="minorEastAsia" w:hAnsi="Cambria Math"/>
+                                        <w:i/>
+                                      </w:rPr>
+                                    </m:ctrlPr>
+                                  </m:sSubPr>
+                                  <m:e>
+                                    <m:acc>
+                                      <m:accPr>
+                                        <m:ctrlPr>
+                                          <w:rPr>
+                                            <w:rFonts w:ascii="Cambria Math" w:eastAsiaTheme="minorEastAsia" w:hAnsi="Cambria Math"/>
+                                            <w:i/>
+                                          </w:rPr>
+                                        </m:ctrlPr>
+                                      </m:accPr>
+                                      <m:e>
+                                        <m:r>
+                                          <w:rPr>
+                                            <w:rFonts w:ascii="Cambria Math" w:eastAsiaTheme="minorEastAsia" w:hAnsi="Cambria Math"/>
+                                          </w:rPr>
+                                          <m:t>b</m:t>
+                                        </m:r>
+                                      </m:e>
+                                    </m:acc>
+                                  </m:e>
+                                  <m:sub>
+                                    <m:r>
+                                      <w:rPr>
+                                        <w:rFonts w:ascii="Cambria Math" w:eastAsiaTheme="minorEastAsia" w:hAnsi="Cambria Math"/>
+                                      </w:rPr>
+                                      <m:t>44</m:t>
+                                    </m:r>
+                                  </m:sub>
+                                </m:sSub>
+                              </m:e>
+                            </m:mr>
+                            <m:mr>
+                              <m:e>
+                                <m:m>
+                                  <m:mPr>
+                                    <m:mcs>
+                                      <m:mc>
+                                        <m:mcPr>
+                                          <m:count m:val="1"/>
+                                          <m:mcJc m:val="center"/>
+                                        </m:mcPr>
+                                      </m:mc>
+                                    </m:mcs>
+                                    <m:ctrlPr>
+                                      <w:rPr>
+                                        <w:rFonts w:ascii="Cambria Math" w:eastAsiaTheme="minorEastAsia" w:hAnsi="Cambria Math"/>
+                                        <w:i/>
+                                      </w:rPr>
+                                    </m:ctrlPr>
+                                  </m:mPr>
+                                  <m:mr>
+                                    <m:e>
+                                      <m:sSub>
+                                        <m:sSubPr>
+                                          <m:ctrlPr>
+                                            <w:rPr>
+                                              <w:rFonts w:ascii="Cambria Math" w:eastAsiaTheme="minorEastAsia" w:hAnsi="Cambria Math"/>
+                                              <w:i/>
+                                            </w:rPr>
+                                          </m:ctrlPr>
+                                        </m:sSubPr>
+                                        <m:e>
+                                          <m:acc>
+                                            <m:accPr>
+                                              <m:ctrlPr>
+                                                <w:rPr>
+                                                  <w:rFonts w:ascii="Cambria Math" w:eastAsiaTheme="minorEastAsia" w:hAnsi="Cambria Math"/>
+                                                  <w:i/>
+                                                </w:rPr>
+                                              </m:ctrlPr>
+                                            </m:accPr>
+                                            <m:e>
+                                              <m:r>
+                                                <w:rPr>
+                                                  <w:rFonts w:ascii="Cambria Math" w:eastAsiaTheme="minorEastAsia" w:hAnsi="Cambria Math"/>
+                                                </w:rPr>
+                                                <m:t>b</m:t>
+                                              </m:r>
+                                            </m:e>
+                                          </m:acc>
+                                        </m:e>
+                                        <m:sub>
+                                          <m:r>
+                                            <w:rPr>
+                                              <w:rFonts w:ascii="Cambria Math" w:eastAsiaTheme="minorEastAsia" w:hAnsi="Cambria Math"/>
+                                            </w:rPr>
+                                            <m:t>55</m:t>
+                                          </m:r>
+                                        </m:sub>
+                                      </m:sSub>
+                                    </m:e>
+                                  </m:mr>
+                                  <m:mr>
+                                    <m:e>
+                                      <m:sSub>
+                                        <m:sSubPr>
+                                          <m:ctrlPr>
+                                            <w:rPr>
+                                              <w:rFonts w:ascii="Cambria Math" w:eastAsiaTheme="minorEastAsia" w:hAnsi="Cambria Math"/>
+                                              <w:i/>
+                                            </w:rPr>
+                                          </m:ctrlPr>
+                                        </m:sSubPr>
+                                        <m:e>
+                                          <m:acc>
+                                            <m:accPr>
+                                              <m:ctrlPr>
+                                                <w:rPr>
+                                                  <w:rFonts w:ascii="Cambria Math" w:eastAsiaTheme="minorEastAsia" w:hAnsi="Cambria Math"/>
+                                                  <w:i/>
+                                                </w:rPr>
+                                              </m:ctrlPr>
+                                            </m:accPr>
+                                            <m:e>
+                                              <m:r>
+                                                <w:rPr>
+                                                  <w:rFonts w:ascii="Cambria Math" w:eastAsiaTheme="minorEastAsia" w:hAnsi="Cambria Math"/>
+                                                </w:rPr>
+                                                <m:t>b</m:t>
+                                              </m:r>
+                                            </m:e>
+                                          </m:acc>
+                                        </m:e>
+                                        <m:sub>
+                                          <m:r>
+                                            <w:rPr>
+                                              <w:rFonts w:ascii="Cambria Math" w:eastAsiaTheme="minorEastAsia" w:hAnsi="Cambria Math"/>
+                                            </w:rPr>
+                                            <m:t>66</m:t>
+                                          </m:r>
+                                        </m:sub>
+                                      </m:sSub>
+                                    </m:e>
+                                  </m:mr>
+                                </m:m>
+                              </m:e>
+                            </m:mr>
+                          </m:m>
+                        </m:e>
+                      </m:mr>
+                    </m:m>
+                  </m:e>
+                </m:d>
               </m:oMath>
             </m:oMathPara>
           </w:p>
-          <w:p>
-            <w:pPr>
-              <w:jc w:val="center"/>
-            </w:pPr>
-          </w:p>
         </w:tc>
         <w:tc>
           <w:tcPr>
@@ -1838,6 +3096,7 @@
               <w:jc w:val="center"/>
             </w:pPr>
             <w:r>
+              <w:lastRenderedPageBreak/>
               <w:t>(</w:t>
             </w:r>
             <w:fldSimple w:instr=" SEQ eqn \* MERGEFORMAT ">
@@ -1845,7 +3104,7 @@
                 <w:rPr>
                   <w:noProof/>
                 </w:rPr>
-                <w:t>1</w:t>
+                <w:t>3</w:t>
               </w:r>
             </w:fldSimple>
             <w:r>
@@ -1855,13 +3114,1639 @@
         </w:tc>
       </w:tr>
     </w:tbl>
+    <w:p/>
     <w:p>
       <w:r>
-        <w:t>The estimated parameters are expected to converge to the true parameters as given in table() above. The open-loop identification was simulated in offline mode and results are given in the table below.</w:t>
+        <w:t xml:space="preserve">The estimated parameters are expected to converge to the true parameters as given in </w:t>
       </w:r>
-      <w:bookmarkStart w:id="0" w:name="_GoBack"/>
-      <w:bookmarkEnd w:id="0"/>
+      <w:proofErr w:type="gramStart"/>
+      <w:r>
+        <w:t>table(</w:t>
+      </w:r>
+      <w:proofErr w:type="gramEnd"/>
+      <w:r>
+        <w:t>) above. The open-loop identification was simulated</w:t>
+      </w:r>
+      <w:r>
+        <w:t xml:space="preserve"> for 100 time units</w:t>
+      </w:r>
+      <w:r>
+        <w:t xml:space="preserve"> in offline mode and </w:t>
+      </w:r>
+      <w:r>
+        <w:t>the response is</w:t>
+      </w:r>
+      <w:r>
+        <w:t xml:space="preserve"> given in the figure below. </w:t>
+      </w:r>
     </w:p>
+    <w:p/>
+    <w:p>
+      <w:r>
+        <w:rPr>
+          <w:noProof/>
+          <w:lang w:val="en-US"/>
+        </w:rPr>
+        <w:drawing>
+          <wp:inline distT="0" distB="0" distL="0" distR="0">
+            <wp:extent cx="5731510" cy="2875706"/>
+            <wp:effectExtent l="0" t="0" r="2540" b="1270"/>
+            <wp:docPr id="1" name="Picture 1" descr="C:\Users\StudyCentre\Pictures\figure_1.png"/>
+            <wp:cNvGraphicFramePr>
+              <a:graphicFrameLocks xmlns:a="http://schemas.openxmlformats.org/drawingml/2006/main" noChangeAspect="1"/>
+            </wp:cNvGraphicFramePr>
+            <a:graphic xmlns:a="http://schemas.openxmlformats.org/drawingml/2006/main">
+              <a:graphicData uri="http://schemas.openxmlformats.org/drawingml/2006/picture">
+                <pic:pic xmlns:pic="http://schemas.openxmlformats.org/drawingml/2006/picture">
+                  <pic:nvPicPr>
+                    <pic:cNvPr id="0" name="Picture 1" descr="C:\Users\StudyCentre\Pictures\figure_1.png"/>
+                    <pic:cNvPicPr>
+                      <a:picLocks noChangeAspect="1" noChangeArrowheads="1"/>
+                    </pic:cNvPicPr>
+                  </pic:nvPicPr>
+                  <pic:blipFill>
+                    <a:blip r:embed="rId4" cstate="print">
+                      <a:extLst>
+                        <a:ext uri="{28A0092B-C50C-407E-A947-70E740481C1C}">
+                          <a14:useLocalDpi xmlns:a14="http://schemas.microsoft.com/office/drawing/2010/main" val="0"/>
+                        </a:ext>
+                      </a:extLst>
+                    </a:blip>
+                    <a:srcRect/>
+                    <a:stretch>
+                      <a:fillRect/>
+                    </a:stretch>
+                  </pic:blipFill>
+                  <pic:spPr bwMode="auto">
+                    <a:xfrm>
+                      <a:off x="0" y="0"/>
+                      <a:ext cx="5731510" cy="2875706"/>
+                    </a:xfrm>
+                    <a:prstGeom prst="rect">
+                      <a:avLst/>
+                    </a:prstGeom>
+                    <a:noFill/>
+                    <a:ln>
+                      <a:noFill/>
+                    </a:ln>
+                  </pic:spPr>
+                </pic:pic>
+              </a:graphicData>
+            </a:graphic>
+          </wp:inline>
+        </w:drawing>
+      </w:r>
+    </w:p>
+    <w:p>
+      <w:r>
+        <w:t>The response above is due to a PRBS signal for both inputs with the properties given below.</w:t>
+      </w:r>
+    </w:p>
+    <w:p/>
+    <w:tbl>
+      <w:tblPr>
+        <w:tblStyle w:val="ListTable6Colorful"/>
+        <w:tblW w:w="0" w:type="auto"/>
+        <w:tblInd w:w="0" w:type="dxa"/>
+        <w:tblLook w:val="04A0" w:firstRow="1" w:lastRow="0" w:firstColumn="1" w:lastColumn="0" w:noHBand="0" w:noVBand="1"/>
+      </w:tblPr>
+      <w:tblGrid>
+        <w:gridCol w:w="3005"/>
+        <w:gridCol w:w="3005"/>
+        <w:gridCol w:w="3006"/>
+      </w:tblGrid>
+      <w:tr>
+        <w:trPr>
+          <w:cnfStyle w:val="100000000000" w:firstRow="1" w:lastRow="0" w:firstColumn="0" w:lastColumn="0" w:oddVBand="0" w:evenVBand="0" w:oddHBand="0" w:evenHBand="0" w:firstRowFirstColumn="0" w:firstRowLastColumn="0" w:lastRowFirstColumn="0" w:lastRowLastColumn="0"/>
+        </w:trPr>
+        <w:tc>
+          <w:tcPr>
+            <w:cnfStyle w:val="001000000000" w:firstRow="0" w:lastRow="0" w:firstColumn="1" w:lastColumn="0" w:oddVBand="0" w:evenVBand="0" w:oddHBand="0" w:evenHBand="0" w:firstRowFirstColumn="0" w:firstRowLastColumn="0" w:lastRowFirstColumn="0" w:lastRowLastColumn="0"/>
+            <w:tcW w:w="3005" w:type="dxa"/>
+            <w:shd w:val="clear" w:color="auto" w:fill="auto"/>
+          </w:tcPr>
+          <w:p>
+            <w:r>
+              <w:t>Input (PRBS)</w:t>
+            </w:r>
+          </w:p>
+        </w:tc>
+        <w:tc>
+          <w:tcPr>
+            <w:tcW w:w="3005" w:type="dxa"/>
+            <w:shd w:val="clear" w:color="auto" w:fill="auto"/>
+          </w:tcPr>
+          <w:p>
+            <w:pPr>
+              <w:cnfStyle w:val="100000000000" w:firstRow="1" w:lastRow="0" w:firstColumn="0" w:lastColumn="0" w:oddVBand="0" w:evenVBand="0" w:oddHBand="0" w:evenHBand="0" w:firstRowFirstColumn="0" w:firstRowLastColumn="0" w:lastRowFirstColumn="0" w:lastRowLastColumn="0"/>
+            </w:pPr>
+            <w:r>
+              <w:t>Mean</w:t>
+            </w:r>
+          </w:p>
+        </w:tc>
+        <w:tc>
+          <w:tcPr>
+            <w:tcW w:w="3006" w:type="dxa"/>
+            <w:shd w:val="clear" w:color="auto" w:fill="auto"/>
+          </w:tcPr>
+          <w:p>
+            <w:pPr>
+              <w:cnfStyle w:val="100000000000" w:firstRow="1" w:lastRow="0" w:firstColumn="0" w:lastColumn="0" w:oddVBand="0" w:evenVBand="0" w:oddHBand="0" w:evenHBand="0" w:firstRowFirstColumn="0" w:firstRowLastColumn="0" w:lastRowFirstColumn="0" w:lastRowLastColumn="0"/>
+            </w:pPr>
+            <w:r>
+              <w:t>Variance (</w:t>
+            </w:r>
+            <w:r>
+              <w:rPr>
+                <w:rFonts w:cstheme="minorHAnsi"/>
+              </w:rPr>
+              <w:t>σ</w:t>
+            </w:r>
+            <w:r>
+              <w:rPr>
+                <w:vertAlign w:val="superscript"/>
+              </w:rPr>
+              <w:t>2</w:t>
+            </w:r>
+            <w:r>
+              <w:t>)</w:t>
+            </w:r>
+          </w:p>
+        </w:tc>
+      </w:tr>
+      <w:tr>
+        <w:trPr>
+          <w:cnfStyle w:val="000000100000" w:firstRow="0" w:lastRow="0" w:firstColumn="0" w:lastColumn="0" w:oddVBand="0" w:evenVBand="0" w:oddHBand="1" w:evenHBand="0" w:firstRowFirstColumn="0" w:firstRowLastColumn="0" w:lastRowFirstColumn="0" w:lastRowLastColumn="0"/>
+        </w:trPr>
+        <w:tc>
+          <w:tcPr>
+            <w:cnfStyle w:val="001000000000" w:firstRow="0" w:lastRow="0" w:firstColumn="1" w:lastColumn="0" w:oddVBand="0" w:evenVBand="0" w:oddHBand="0" w:evenHBand="0" w:firstRowFirstColumn="0" w:firstRowLastColumn="0" w:lastRowFirstColumn="0" w:lastRowLastColumn="0"/>
+            <w:tcW w:w="3005" w:type="dxa"/>
+            <w:shd w:val="clear" w:color="auto" w:fill="auto"/>
+          </w:tcPr>
+          <w:p>
+            <w:pPr>
+              <w:rPr>
+                <w:b w:val="0"/>
+              </w:rPr>
+            </w:pPr>
+            <w:r>
+              <w:rPr>
+                <w:b w:val="0"/>
+              </w:rPr>
+              <w:t>Input 1</w:t>
+            </w:r>
+          </w:p>
+        </w:tc>
+        <w:tc>
+          <w:tcPr>
+            <w:tcW w:w="3005" w:type="dxa"/>
+            <w:shd w:val="clear" w:color="auto" w:fill="auto"/>
+          </w:tcPr>
+          <w:p>
+            <w:pPr>
+              <w:cnfStyle w:val="000000100000" w:firstRow="0" w:lastRow="0" w:firstColumn="0" w:lastColumn="0" w:oddVBand="0" w:evenVBand="0" w:oddHBand="1" w:evenHBand="0" w:firstRowFirstColumn="0" w:firstRowLastColumn="0" w:lastRowFirstColumn="0" w:lastRowLastColumn="0"/>
+            </w:pPr>
+            <w:r>
+              <w:t>0</w:t>
+            </w:r>
+          </w:p>
+        </w:tc>
+        <w:tc>
+          <w:tcPr>
+            <w:tcW w:w="3006" w:type="dxa"/>
+            <w:shd w:val="clear" w:color="auto" w:fill="auto"/>
+          </w:tcPr>
+          <w:p>
+            <w:pPr>
+              <w:cnfStyle w:val="000000100000" w:firstRow="0" w:lastRow="0" w:firstColumn="0" w:lastColumn="0" w:oddVBand="0" w:evenVBand="0" w:oddHBand="1" w:evenHBand="0" w:firstRowFirstColumn="0" w:firstRowLastColumn="0" w:lastRowFirstColumn="0" w:lastRowLastColumn="0"/>
+            </w:pPr>
+            <w:r>
+              <w:t>0.8</w:t>
+            </w:r>
+          </w:p>
+        </w:tc>
+      </w:tr>
+      <w:tr>
+        <w:tc>
+          <w:tcPr>
+            <w:cnfStyle w:val="001000000000" w:firstRow="0" w:lastRow="0" w:firstColumn="1" w:lastColumn="0" w:oddVBand="0" w:evenVBand="0" w:oddHBand="0" w:evenHBand="0" w:firstRowFirstColumn="0" w:firstRowLastColumn="0" w:lastRowFirstColumn="0" w:lastRowLastColumn="0"/>
+            <w:tcW w:w="3005" w:type="dxa"/>
+            <w:shd w:val="clear" w:color="auto" w:fill="auto"/>
+          </w:tcPr>
+          <w:p>
+            <w:pPr>
+              <w:rPr>
+                <w:b w:val="0"/>
+              </w:rPr>
+            </w:pPr>
+            <w:r>
+              <w:rPr>
+                <w:b w:val="0"/>
+              </w:rPr>
+              <w:t>Input 2</w:t>
+            </w:r>
+          </w:p>
+        </w:tc>
+        <w:tc>
+          <w:tcPr>
+            <w:tcW w:w="3005" w:type="dxa"/>
+            <w:shd w:val="clear" w:color="auto" w:fill="auto"/>
+          </w:tcPr>
+          <w:p>
+            <w:pPr>
+              <w:cnfStyle w:val="000000000000" w:firstRow="0" w:lastRow="0" w:firstColumn="0" w:lastColumn="0" w:oddVBand="0" w:evenVBand="0" w:oddHBand="0" w:evenHBand="0" w:firstRowFirstColumn="0" w:firstRowLastColumn="0" w:lastRowFirstColumn="0" w:lastRowLastColumn="0"/>
+            </w:pPr>
+            <w:r>
+              <w:t>0</w:t>
+            </w:r>
+          </w:p>
+        </w:tc>
+        <w:tc>
+          <w:tcPr>
+            <w:tcW w:w="3006" w:type="dxa"/>
+            <w:shd w:val="clear" w:color="auto" w:fill="auto"/>
+          </w:tcPr>
+          <w:p>
+            <w:pPr>
+              <w:cnfStyle w:val="000000000000" w:firstRow="0" w:lastRow="0" w:firstColumn="0" w:lastColumn="0" w:oddVBand="0" w:evenVBand="0" w:oddHBand="0" w:evenHBand="0" w:firstRowFirstColumn="0" w:firstRowLastColumn="0" w:lastRowFirstColumn="0" w:lastRowLastColumn="0"/>
+            </w:pPr>
+            <w:r>
+              <w:t>1</w:t>
+            </w:r>
+            <w:bookmarkStart w:id="0" w:name="_GoBack"/>
+            <w:bookmarkEnd w:id="0"/>
+          </w:p>
+        </w:tc>
+      </w:tr>
+    </w:tbl>
+    <w:p/>
+    <w:p/>
+    <w:p/>
+    <w:p/>
+    <w:p/>
+    <w:p/>
+    <w:p/>
+    <w:p/>
+    <w:p>
+      <w:r>
+        <w:lastRenderedPageBreak/>
+        <w:t>The identification r</w:t>
+      </w:r>
+      <w:r>
+        <w:t>esults are given in the table below.</w:t>
+      </w:r>
+    </w:p>
+    <w:tbl>
+      <w:tblPr>
+        <w:tblStyle w:val="ListTable6Colorful"/>
+        <w:tblW w:w="0" w:type="auto"/>
+        <w:tblInd w:w="0" w:type="dxa"/>
+        <w:shd w:val="clear" w:color="auto" w:fill="FFFFFF" w:themeFill="background1"/>
+        <w:tblLook w:val="04A0" w:firstRow="1" w:lastRow="0" w:firstColumn="1" w:lastColumn="0" w:noHBand="0" w:noVBand="1"/>
+      </w:tblPr>
+      <w:tblGrid>
+        <w:gridCol w:w="3170"/>
+        <w:gridCol w:w="2783"/>
+        <w:gridCol w:w="3073"/>
+      </w:tblGrid>
+      <w:tr>
+        <w:trPr>
+          <w:cnfStyle w:val="100000000000" w:firstRow="1" w:lastRow="0" w:firstColumn="0" w:lastColumn="0" w:oddVBand="0" w:evenVBand="0" w:oddHBand="0" w:evenHBand="0" w:firstRowFirstColumn="0" w:firstRowLastColumn="0" w:lastRowFirstColumn="0" w:lastRowLastColumn="0"/>
+        </w:trPr>
+        <w:tc>
+          <w:tcPr>
+            <w:cnfStyle w:val="001000000000" w:firstRow="0" w:lastRow="0" w:firstColumn="1" w:lastColumn="0" w:oddVBand="0" w:evenVBand="0" w:oddHBand="0" w:evenHBand="0" w:firstRowFirstColumn="0" w:firstRowLastColumn="0" w:lastRowFirstColumn="0" w:lastRowLastColumn="0"/>
+            <w:tcW w:w="3170" w:type="dxa"/>
+            <w:tcBorders>
+              <w:top w:val="single" w:sz="4" w:space="0" w:color="000000" w:themeColor="text1"/>
+              <w:left w:val="nil"/>
+              <w:right w:val="nil"/>
+            </w:tcBorders>
+            <w:shd w:val="clear" w:color="auto" w:fill="FFFFFF" w:themeFill="background1"/>
+            <w:hideMark/>
+          </w:tcPr>
+          <w:p>
+            <w:r>
+              <w:t>Parameter</w:t>
+            </w:r>
+          </w:p>
+        </w:tc>
+        <w:tc>
+          <w:tcPr>
+            <w:tcW w:w="2783" w:type="dxa"/>
+            <w:tcBorders>
+              <w:top w:val="single" w:sz="4" w:space="0" w:color="000000" w:themeColor="text1"/>
+              <w:left w:val="nil"/>
+              <w:right w:val="nil"/>
+            </w:tcBorders>
+            <w:shd w:val="clear" w:color="auto" w:fill="FFFFFF" w:themeFill="background1"/>
+          </w:tcPr>
+          <w:p>
+            <w:pPr>
+              <w:cnfStyle w:val="100000000000" w:firstRow="1" w:lastRow="0" w:firstColumn="0" w:lastColumn="0" w:oddVBand="0" w:evenVBand="0" w:oddHBand="0" w:evenHBand="0" w:firstRowFirstColumn="0" w:firstRowLastColumn="0" w:lastRowFirstColumn="0" w:lastRowLastColumn="0"/>
+            </w:pPr>
+            <w:r>
+              <w:t>Estimated Value</w:t>
+            </w:r>
+          </w:p>
+        </w:tc>
+        <w:tc>
+          <w:tcPr>
+            <w:tcW w:w="3073" w:type="dxa"/>
+            <w:tcBorders>
+              <w:top w:val="single" w:sz="4" w:space="0" w:color="000000" w:themeColor="text1"/>
+              <w:left w:val="nil"/>
+              <w:right w:val="nil"/>
+            </w:tcBorders>
+            <w:shd w:val="clear" w:color="auto" w:fill="FFFFFF" w:themeFill="background1"/>
+            <w:hideMark/>
+          </w:tcPr>
+          <w:p>
+            <w:pPr>
+              <w:cnfStyle w:val="100000000000" w:firstRow="1" w:lastRow="0" w:firstColumn="0" w:lastColumn="0" w:oddVBand="0" w:evenVBand="0" w:oddHBand="0" w:evenHBand="0" w:firstRowFirstColumn="0" w:firstRowLastColumn="0" w:lastRowFirstColumn="0" w:lastRowLastColumn="0"/>
+            </w:pPr>
+            <w:r>
+              <w:t>True Value</w:t>
+            </w:r>
+          </w:p>
+        </w:tc>
+      </w:tr>
+      <w:tr>
+        <w:trPr>
+          <w:cnfStyle w:val="000000100000" w:firstRow="0" w:lastRow="0" w:firstColumn="0" w:lastColumn="0" w:oddVBand="0" w:evenVBand="0" w:oddHBand="1" w:evenHBand="0" w:firstRowFirstColumn="0" w:firstRowLastColumn="0" w:lastRowFirstColumn="0" w:lastRowLastColumn="0"/>
+        </w:trPr>
+        <w:tc>
+          <w:tcPr>
+            <w:cnfStyle w:val="001000000000" w:firstRow="0" w:lastRow="0" w:firstColumn="1" w:lastColumn="0" w:oddVBand="0" w:evenVBand="0" w:oddHBand="0" w:evenHBand="0" w:firstRowFirstColumn="0" w:firstRowLastColumn="0" w:lastRowFirstColumn="0" w:lastRowLastColumn="0"/>
+            <w:tcW w:w="3170" w:type="dxa"/>
+            <w:tcBorders>
+              <w:top w:val="nil"/>
+              <w:left w:val="nil"/>
+              <w:bottom w:val="nil"/>
+              <w:right w:val="nil"/>
+            </w:tcBorders>
+            <w:shd w:val="clear" w:color="auto" w:fill="FFFFFF" w:themeFill="background1"/>
+          </w:tcPr>
+          <w:p>
+            <w:pPr>
+              <w:rPr>
+                <w:b w:val="0"/>
+              </w:rPr>
+            </w:pPr>
+            <w:r>
+              <w:rPr>
+                <w:b w:val="0"/>
+              </w:rPr>
+              <w:t>a</w:t>
+            </w:r>
+            <w:r>
+              <w:rPr>
+                <w:b w:val="0"/>
+                <w:vertAlign w:val="subscript"/>
+              </w:rPr>
+              <w:t>11</w:t>
+            </w:r>
+            <w:r>
+              <w:rPr>
+                <w:b w:val="0"/>
+              </w:rPr>
+              <w:t xml:space="preserve"> </w:t>
+            </w:r>
+            <w:r>
+              <w:rPr>
+                <w:b w:val="0"/>
+              </w:rPr>
+              <w:t>(</w:t>
+            </w:r>
+            <w:r>
+              <w:rPr>
+                <w:b w:val="0"/>
+              </w:rPr>
+              <w:t>b</w:t>
+            </w:r>
+            <w:r>
+              <w:rPr>
+                <w:b w:val="0"/>
+                <w:vertAlign w:val="subscript"/>
+              </w:rPr>
+              <w:t>1</w:t>
+            </w:r>
+            <w:r>
+              <w:rPr>
+                <w:b w:val="0"/>
+              </w:rPr>
+              <w:t xml:space="preserve"> + b</w:t>
+            </w:r>
+            <w:r>
+              <w:rPr>
+                <w:b w:val="0"/>
+                <w:vertAlign w:val="subscript"/>
+              </w:rPr>
+              <w:t>3</w:t>
+            </w:r>
+            <w:r>
+              <w:rPr>
+                <w:b w:val="0"/>
+              </w:rPr>
+              <w:t>)</w:t>
+            </w:r>
+          </w:p>
+        </w:tc>
+        <w:tc>
+          <w:tcPr>
+            <w:tcW w:w="2783" w:type="dxa"/>
+            <w:tcBorders>
+              <w:top w:val="nil"/>
+              <w:left w:val="nil"/>
+              <w:bottom w:val="nil"/>
+              <w:right w:val="nil"/>
+            </w:tcBorders>
+            <w:shd w:val="clear" w:color="auto" w:fill="FFFFFF" w:themeFill="background1"/>
+          </w:tcPr>
+          <w:p>
+            <w:pPr>
+              <w:cnfStyle w:val="000000100000" w:firstRow="0" w:lastRow="0" w:firstColumn="0" w:lastColumn="0" w:oddVBand="0" w:evenVBand="0" w:oddHBand="1" w:evenHBand="0" w:firstRowFirstColumn="0" w:firstRowLastColumn="0" w:lastRowFirstColumn="0" w:lastRowLastColumn="0"/>
+            </w:pPr>
+            <w:r>
+              <w:t>1.280</w:t>
+            </w:r>
+          </w:p>
+        </w:tc>
+        <w:tc>
+          <w:tcPr>
+            <w:tcW w:w="3073" w:type="dxa"/>
+            <w:tcBorders>
+              <w:top w:val="nil"/>
+              <w:left w:val="nil"/>
+              <w:bottom w:val="nil"/>
+              <w:right w:val="nil"/>
+            </w:tcBorders>
+            <w:shd w:val="clear" w:color="auto" w:fill="FFFFFF" w:themeFill="background1"/>
+          </w:tcPr>
+          <w:p>
+            <w:pPr>
+              <w:cnfStyle w:val="000000100000" w:firstRow="0" w:lastRow="0" w:firstColumn="0" w:lastColumn="0" w:oddVBand="0" w:evenVBand="0" w:oddHBand="1" w:evenHBand="0" w:firstRowFirstColumn="0" w:firstRowLastColumn="0" w:lastRowFirstColumn="0" w:lastRowLastColumn="0"/>
+            </w:pPr>
+            <w:r>
+              <w:t>1.214</w:t>
+            </w:r>
+          </w:p>
+        </w:tc>
+      </w:tr>
+      <w:tr>
+        <w:tc>
+          <w:tcPr>
+            <w:cnfStyle w:val="001000000000" w:firstRow="0" w:lastRow="0" w:firstColumn="1" w:lastColumn="0" w:oddVBand="0" w:evenVBand="0" w:oddHBand="0" w:evenHBand="0" w:firstRowFirstColumn="0" w:firstRowLastColumn="0" w:lastRowFirstColumn="0" w:lastRowLastColumn="0"/>
+            <w:tcW w:w="3170" w:type="dxa"/>
+            <w:tcBorders>
+              <w:top w:val="nil"/>
+              <w:left w:val="nil"/>
+              <w:bottom w:val="nil"/>
+              <w:right w:val="nil"/>
+            </w:tcBorders>
+            <w:shd w:val="clear" w:color="auto" w:fill="FFFFFF" w:themeFill="background1"/>
+          </w:tcPr>
+          <w:p>
+            <w:pPr>
+              <w:rPr>
+                <w:b w:val="0"/>
+              </w:rPr>
+            </w:pPr>
+            <w:r>
+              <w:rPr>
+                <w:b w:val="0"/>
+              </w:rPr>
+              <w:t>a</w:t>
+            </w:r>
+            <w:r>
+              <w:rPr>
+                <w:b w:val="0"/>
+                <w:vertAlign w:val="subscript"/>
+              </w:rPr>
+              <w:t>22</w:t>
+            </w:r>
+            <w:r>
+              <w:rPr>
+                <w:b w:val="0"/>
+              </w:rPr>
+              <w:t xml:space="preserve"> (-b</w:t>
+            </w:r>
+            <w:r>
+              <w:rPr>
+                <w:b w:val="0"/>
+                <w:vertAlign w:val="subscript"/>
+              </w:rPr>
+              <w:t>1</w:t>
+            </w:r>
+            <w:r>
+              <w:rPr>
+                <w:b w:val="0"/>
+              </w:rPr>
+              <w:t>b</w:t>
+            </w:r>
+            <w:r>
+              <w:rPr>
+                <w:b w:val="0"/>
+                <w:vertAlign w:val="subscript"/>
+              </w:rPr>
+              <w:t>3</w:t>
+            </w:r>
+            <w:r>
+              <w:rPr>
+                <w:b w:val="0"/>
+              </w:rPr>
+              <w:t>)</w:t>
+            </w:r>
+          </w:p>
+        </w:tc>
+        <w:tc>
+          <w:tcPr>
+            <w:tcW w:w="2783" w:type="dxa"/>
+            <w:tcBorders>
+              <w:top w:val="nil"/>
+              <w:left w:val="nil"/>
+              <w:bottom w:val="nil"/>
+              <w:right w:val="nil"/>
+            </w:tcBorders>
+            <w:shd w:val="clear" w:color="auto" w:fill="FFFFFF" w:themeFill="background1"/>
+          </w:tcPr>
+          <w:p>
+            <w:pPr>
+              <w:cnfStyle w:val="000000000000" w:firstRow="0" w:lastRow="0" w:firstColumn="0" w:lastColumn="0" w:oddVBand="0" w:evenVBand="0" w:oddHBand="0" w:evenHBand="0" w:firstRowFirstColumn="0" w:firstRowLastColumn="0" w:lastRowFirstColumn="0" w:lastRowLastColumn="0"/>
+            </w:pPr>
+            <w:r>
+              <w:t>-0.334</w:t>
+            </w:r>
+          </w:p>
+        </w:tc>
+        <w:tc>
+          <w:tcPr>
+            <w:tcW w:w="3073" w:type="dxa"/>
+            <w:tcBorders>
+              <w:top w:val="nil"/>
+              <w:left w:val="nil"/>
+              <w:bottom w:val="nil"/>
+              <w:right w:val="nil"/>
+            </w:tcBorders>
+            <w:shd w:val="clear" w:color="auto" w:fill="FFFFFF" w:themeFill="background1"/>
+          </w:tcPr>
+          <w:p>
+            <w:pPr>
+              <w:cnfStyle w:val="000000000000" w:firstRow="0" w:lastRow="0" w:firstColumn="0" w:lastColumn="0" w:oddVBand="0" w:evenVBand="0" w:oddHBand="0" w:evenHBand="0" w:firstRowFirstColumn="0" w:firstRowLastColumn="0" w:lastRowFirstColumn="0" w:lastRowLastColumn="0"/>
+            </w:pPr>
+            <w:r>
+              <w:t>-</w:t>
+            </w:r>
+            <w:r>
+              <w:t>0.3114</w:t>
+            </w:r>
+          </w:p>
+        </w:tc>
+      </w:tr>
+      <w:tr>
+        <w:trPr>
+          <w:cnfStyle w:val="000000100000" w:firstRow="0" w:lastRow="0" w:firstColumn="0" w:lastColumn="0" w:oddVBand="0" w:evenVBand="0" w:oddHBand="1" w:evenHBand="0" w:firstRowFirstColumn="0" w:firstRowLastColumn="0" w:lastRowFirstColumn="0" w:lastRowLastColumn="0"/>
+        </w:trPr>
+        <w:tc>
+          <w:tcPr>
+            <w:cnfStyle w:val="001000000000" w:firstRow="0" w:lastRow="0" w:firstColumn="1" w:lastColumn="0" w:oddVBand="0" w:evenVBand="0" w:oddHBand="0" w:evenHBand="0" w:firstRowFirstColumn="0" w:firstRowLastColumn="0" w:lastRowFirstColumn="0" w:lastRowLastColumn="0"/>
+            <w:tcW w:w="3170" w:type="dxa"/>
+            <w:tcBorders>
+              <w:top w:val="nil"/>
+              <w:left w:val="nil"/>
+              <w:bottom w:val="nil"/>
+              <w:right w:val="nil"/>
+            </w:tcBorders>
+            <w:shd w:val="clear" w:color="auto" w:fill="FFFFFF" w:themeFill="background1"/>
+          </w:tcPr>
+          <w:p>
+            <w:pPr>
+              <w:rPr>
+                <w:b w:val="0"/>
+              </w:rPr>
+            </w:pPr>
+            <w:r>
+              <w:rPr>
+                <w:b w:val="0"/>
+              </w:rPr>
+              <w:t>a</w:t>
+            </w:r>
+            <w:r>
+              <w:rPr>
+                <w:b w:val="0"/>
+                <w:vertAlign w:val="subscript"/>
+              </w:rPr>
+              <w:t>33</w:t>
+            </w:r>
+            <w:r>
+              <w:rPr>
+                <w:b w:val="0"/>
+              </w:rPr>
+              <w:t xml:space="preserve"> (a</w:t>
+            </w:r>
+            <w:r>
+              <w:rPr>
+                <w:b w:val="0"/>
+                <w:vertAlign w:val="subscript"/>
+              </w:rPr>
+              <w:t>1</w:t>
+            </w:r>
+            <w:r>
+              <w:rPr>
+                <w:b w:val="0"/>
+              </w:rPr>
+              <w:t>)</w:t>
+            </w:r>
+          </w:p>
+        </w:tc>
+        <w:tc>
+          <w:tcPr>
+            <w:tcW w:w="2783" w:type="dxa"/>
+            <w:tcBorders>
+              <w:top w:val="nil"/>
+              <w:left w:val="nil"/>
+              <w:bottom w:val="nil"/>
+              <w:right w:val="nil"/>
+            </w:tcBorders>
+            <w:shd w:val="clear" w:color="auto" w:fill="FFFFFF" w:themeFill="background1"/>
+          </w:tcPr>
+          <w:p>
+            <w:pPr>
+              <w:cnfStyle w:val="000000100000" w:firstRow="0" w:lastRow="0" w:firstColumn="0" w:lastColumn="0" w:oddVBand="0" w:evenVBand="0" w:oddHBand="1" w:evenHBand="0" w:firstRowFirstColumn="0" w:firstRowLastColumn="0" w:lastRowFirstColumn="0" w:lastRowLastColumn="0"/>
+            </w:pPr>
+            <w:r>
+              <w:t>0.631</w:t>
+            </w:r>
+          </w:p>
+        </w:tc>
+        <w:tc>
+          <w:tcPr>
+            <w:tcW w:w="3073" w:type="dxa"/>
+            <w:tcBorders>
+              <w:top w:val="nil"/>
+              <w:left w:val="nil"/>
+              <w:bottom w:val="nil"/>
+              <w:right w:val="nil"/>
+            </w:tcBorders>
+            <w:shd w:val="clear" w:color="auto" w:fill="FFFFFF" w:themeFill="background1"/>
+          </w:tcPr>
+          <w:p>
+            <w:pPr>
+              <w:cnfStyle w:val="000000100000" w:firstRow="0" w:lastRow="0" w:firstColumn="0" w:lastColumn="0" w:oddVBand="0" w:evenVBand="0" w:oddHBand="1" w:evenHBand="0" w:firstRowFirstColumn="0" w:firstRowLastColumn="0" w:lastRowFirstColumn="0" w:lastRowLastColumn="0"/>
+            </w:pPr>
+            <w:r>
+              <w:t>0.6321</w:t>
+            </w:r>
+          </w:p>
+        </w:tc>
+      </w:tr>
+      <w:tr>
+        <w:tc>
+          <w:tcPr>
+            <w:cnfStyle w:val="001000000000" w:firstRow="0" w:lastRow="0" w:firstColumn="1" w:lastColumn="0" w:oddVBand="0" w:evenVBand="0" w:oddHBand="0" w:evenHBand="0" w:firstRowFirstColumn="0" w:firstRowLastColumn="0" w:lastRowFirstColumn="0" w:lastRowLastColumn="0"/>
+            <w:tcW w:w="3170" w:type="dxa"/>
+            <w:tcBorders>
+              <w:top w:val="nil"/>
+              <w:left w:val="nil"/>
+              <w:bottom w:val="nil"/>
+              <w:right w:val="nil"/>
+            </w:tcBorders>
+            <w:shd w:val="clear" w:color="auto" w:fill="FFFFFF" w:themeFill="background1"/>
+          </w:tcPr>
+          <w:p>
+            <w:pPr>
+              <w:rPr>
+                <w:b w:val="0"/>
+              </w:rPr>
+            </w:pPr>
+            <w:r>
+              <w:rPr>
+                <w:b w:val="0"/>
+              </w:rPr>
+              <w:t>a</w:t>
+            </w:r>
+            <w:r>
+              <w:rPr>
+                <w:b w:val="0"/>
+                <w:vertAlign w:val="subscript"/>
+              </w:rPr>
+              <w:t>44</w:t>
+            </w:r>
+            <w:r>
+              <w:rPr>
+                <w:b w:val="0"/>
+              </w:rPr>
+              <w:t xml:space="preserve"> (-a</w:t>
+            </w:r>
+            <w:r>
+              <w:rPr>
+                <w:b w:val="0"/>
+                <w:vertAlign w:val="subscript"/>
+              </w:rPr>
+              <w:t>1</w:t>
+            </w:r>
+            <w:r>
+              <w:rPr>
+                <w:b w:val="0"/>
+              </w:rPr>
+              <w:t>b</w:t>
+            </w:r>
+            <w:r>
+              <w:rPr>
+                <w:b w:val="0"/>
+                <w:vertAlign w:val="subscript"/>
+              </w:rPr>
+              <w:t>3</w:t>
+            </w:r>
+            <w:r>
+              <w:rPr>
+                <w:b w:val="0"/>
+              </w:rPr>
+              <w:t>)</w:t>
+            </w:r>
+          </w:p>
+        </w:tc>
+        <w:tc>
+          <w:tcPr>
+            <w:tcW w:w="2783" w:type="dxa"/>
+            <w:tcBorders>
+              <w:top w:val="nil"/>
+              <w:left w:val="nil"/>
+              <w:bottom w:val="nil"/>
+              <w:right w:val="nil"/>
+            </w:tcBorders>
+            <w:shd w:val="clear" w:color="auto" w:fill="FFFFFF" w:themeFill="background1"/>
+          </w:tcPr>
+          <w:p>
+            <w:pPr>
+              <w:cnfStyle w:val="000000000000" w:firstRow="0" w:lastRow="0" w:firstColumn="0" w:lastColumn="0" w:oddVBand="0" w:evenVBand="0" w:oddHBand="0" w:evenHBand="0" w:firstRowFirstColumn="0" w:firstRowLastColumn="0" w:lastRowFirstColumn="0" w:lastRowLastColumn="0"/>
+            </w:pPr>
+            <w:r>
+              <w:t>-0.576</w:t>
+            </w:r>
+          </w:p>
+        </w:tc>
+        <w:tc>
+          <w:tcPr>
+            <w:tcW w:w="3073" w:type="dxa"/>
+            <w:tcBorders>
+              <w:top w:val="nil"/>
+              <w:left w:val="nil"/>
+              <w:bottom w:val="nil"/>
+              <w:right w:val="nil"/>
+            </w:tcBorders>
+            <w:shd w:val="clear" w:color="auto" w:fill="FFFFFF" w:themeFill="background1"/>
+          </w:tcPr>
+          <w:p>
+            <w:pPr>
+              <w:cnfStyle w:val="000000000000" w:firstRow="0" w:lastRow="0" w:firstColumn="0" w:lastColumn="0" w:oddVBand="0" w:evenVBand="0" w:oddHBand="0" w:evenHBand="0" w:firstRowFirstColumn="0" w:firstRowLastColumn="0" w:lastRowFirstColumn="0" w:lastRowLastColumn="0"/>
+            </w:pPr>
+            <w:r>
+              <w:t>-0.5351</w:t>
+            </w:r>
+          </w:p>
+        </w:tc>
+      </w:tr>
+      <w:tr>
+        <w:trPr>
+          <w:cnfStyle w:val="000000100000" w:firstRow="0" w:lastRow="0" w:firstColumn="0" w:lastColumn="0" w:oddVBand="0" w:evenVBand="0" w:oddHBand="1" w:evenHBand="0" w:firstRowFirstColumn="0" w:firstRowLastColumn="0" w:lastRowFirstColumn="0" w:lastRowLastColumn="0"/>
+        </w:trPr>
+        <w:tc>
+          <w:tcPr>
+            <w:cnfStyle w:val="001000000000" w:firstRow="0" w:lastRow="0" w:firstColumn="1" w:lastColumn="0" w:oddVBand="0" w:evenVBand="0" w:oddHBand="0" w:evenHBand="0" w:firstRowFirstColumn="0" w:firstRowLastColumn="0" w:lastRowFirstColumn="0" w:lastRowLastColumn="0"/>
+            <w:tcW w:w="3170" w:type="dxa"/>
+            <w:tcBorders>
+              <w:top w:val="nil"/>
+              <w:left w:val="nil"/>
+              <w:bottom w:val="nil"/>
+              <w:right w:val="nil"/>
+            </w:tcBorders>
+            <w:shd w:val="clear" w:color="auto" w:fill="FFFFFF" w:themeFill="background1"/>
+          </w:tcPr>
+          <w:p>
+            <w:pPr>
+              <w:rPr>
+                <w:b w:val="0"/>
+              </w:rPr>
+            </w:pPr>
+            <w:r>
+              <w:rPr>
+                <w:b w:val="0"/>
+              </w:rPr>
+              <w:t>a</w:t>
+            </w:r>
+            <w:r>
+              <w:rPr>
+                <w:b w:val="0"/>
+                <w:vertAlign w:val="subscript"/>
+              </w:rPr>
+              <w:t>55</w:t>
+            </w:r>
+            <w:r>
+              <w:rPr>
+                <w:b w:val="0"/>
+              </w:rPr>
+              <w:t xml:space="preserve"> (a</w:t>
+            </w:r>
+            <w:r>
+              <w:rPr>
+                <w:b w:val="0"/>
+                <w:vertAlign w:val="subscript"/>
+              </w:rPr>
+              <w:t>3</w:t>
+            </w:r>
+            <w:r>
+              <w:rPr>
+                <w:b w:val="0"/>
+              </w:rPr>
+              <w:t>)</w:t>
+            </w:r>
+          </w:p>
+        </w:tc>
+        <w:tc>
+          <w:tcPr>
+            <w:tcW w:w="2783" w:type="dxa"/>
+            <w:tcBorders>
+              <w:top w:val="nil"/>
+              <w:left w:val="nil"/>
+              <w:bottom w:val="nil"/>
+              <w:right w:val="nil"/>
+            </w:tcBorders>
+            <w:shd w:val="clear" w:color="auto" w:fill="FFFFFF" w:themeFill="background1"/>
+          </w:tcPr>
+          <w:p>
+            <w:pPr>
+              <w:cnfStyle w:val="000000100000" w:firstRow="0" w:lastRow="0" w:firstColumn="0" w:lastColumn="0" w:oddVBand="0" w:evenVBand="0" w:oddHBand="1" w:evenHBand="0" w:firstRowFirstColumn="0" w:firstRowLastColumn="0" w:lastRowFirstColumn="0" w:lastRowLastColumn="0"/>
+            </w:pPr>
+            <w:r>
+              <w:t>0.030</w:t>
+            </w:r>
+          </w:p>
+        </w:tc>
+        <w:tc>
+          <w:tcPr>
+            <w:tcW w:w="3073" w:type="dxa"/>
+            <w:tcBorders>
+              <w:top w:val="nil"/>
+              <w:left w:val="nil"/>
+              <w:bottom w:val="nil"/>
+              <w:right w:val="nil"/>
+            </w:tcBorders>
+            <w:shd w:val="clear" w:color="auto" w:fill="FFFFFF" w:themeFill="background1"/>
+          </w:tcPr>
+          <w:p>
+            <w:pPr>
+              <w:cnfStyle w:val="000000100000" w:firstRow="0" w:lastRow="0" w:firstColumn="0" w:lastColumn="0" w:oddVBand="0" w:evenVBand="0" w:oddHBand="1" w:evenHBand="0" w:firstRowFirstColumn="0" w:firstRowLastColumn="0" w:lastRowFirstColumn="0" w:lastRowLastColumn="0"/>
+            </w:pPr>
+            <w:r>
+              <w:t>0.0307</w:t>
+            </w:r>
+          </w:p>
+        </w:tc>
+      </w:tr>
+      <w:tr>
+        <w:tc>
+          <w:tcPr>
+            <w:cnfStyle w:val="001000000000" w:firstRow="0" w:lastRow="0" w:firstColumn="1" w:lastColumn="0" w:oddVBand="0" w:evenVBand="0" w:oddHBand="0" w:evenHBand="0" w:firstRowFirstColumn="0" w:firstRowLastColumn="0" w:lastRowFirstColumn="0" w:lastRowLastColumn="0"/>
+            <w:tcW w:w="3170" w:type="dxa"/>
+            <w:tcBorders>
+              <w:top w:val="nil"/>
+              <w:left w:val="nil"/>
+              <w:bottom w:val="nil"/>
+              <w:right w:val="nil"/>
+            </w:tcBorders>
+            <w:shd w:val="clear" w:color="auto" w:fill="FFFFFF" w:themeFill="background1"/>
+          </w:tcPr>
+          <w:p>
+            <w:pPr>
+              <w:rPr>
+                <w:b w:val="0"/>
+              </w:rPr>
+            </w:pPr>
+            <w:r>
+              <w:rPr>
+                <w:b w:val="0"/>
+              </w:rPr>
+              <w:t>a</w:t>
+            </w:r>
+            <w:r>
+              <w:rPr>
+                <w:b w:val="0"/>
+                <w:vertAlign w:val="subscript"/>
+              </w:rPr>
+              <w:t>66</w:t>
+            </w:r>
+            <w:r>
+              <w:rPr>
+                <w:b w:val="0"/>
+              </w:rPr>
+              <w:t xml:space="preserve"> (-a</w:t>
+            </w:r>
+            <w:r>
+              <w:rPr>
+                <w:b w:val="0"/>
+                <w:vertAlign w:val="subscript"/>
+              </w:rPr>
+              <w:t>3</w:t>
+            </w:r>
+            <w:r>
+              <w:rPr>
+                <w:b w:val="0"/>
+              </w:rPr>
+              <w:t>b</w:t>
+            </w:r>
+            <w:r>
+              <w:rPr>
+                <w:b w:val="0"/>
+                <w:vertAlign w:val="subscript"/>
+              </w:rPr>
+              <w:t>1</w:t>
+            </w:r>
+            <w:r>
+              <w:rPr>
+                <w:b w:val="0"/>
+              </w:rPr>
+              <w:t>)</w:t>
+            </w:r>
+          </w:p>
+        </w:tc>
+        <w:tc>
+          <w:tcPr>
+            <w:tcW w:w="2783" w:type="dxa"/>
+            <w:tcBorders>
+              <w:top w:val="nil"/>
+              <w:left w:val="nil"/>
+              <w:bottom w:val="nil"/>
+              <w:right w:val="nil"/>
+            </w:tcBorders>
+            <w:shd w:val="clear" w:color="auto" w:fill="FFFFFF" w:themeFill="background1"/>
+          </w:tcPr>
+          <w:p>
+            <w:pPr>
+              <w:cnfStyle w:val="000000000000" w:firstRow="0" w:lastRow="0" w:firstColumn="0" w:lastColumn="0" w:oddVBand="0" w:evenVBand="0" w:oddHBand="0" w:evenHBand="0" w:firstRowFirstColumn="0" w:firstRowLastColumn="0" w:lastRowFirstColumn="0" w:lastRowLastColumn="0"/>
+            </w:pPr>
+            <w:r>
+              <w:t>-0.013</w:t>
+            </w:r>
+            <w:r>
+              <w:t>7</w:t>
+            </w:r>
+          </w:p>
+        </w:tc>
+        <w:tc>
+          <w:tcPr>
+            <w:tcW w:w="3073" w:type="dxa"/>
+            <w:tcBorders>
+              <w:top w:val="nil"/>
+              <w:left w:val="nil"/>
+              <w:bottom w:val="nil"/>
+              <w:right w:val="nil"/>
+            </w:tcBorders>
+            <w:shd w:val="clear" w:color="auto" w:fill="FFFFFF" w:themeFill="background1"/>
+          </w:tcPr>
+          <w:p>
+            <w:pPr>
+              <w:cnfStyle w:val="000000000000" w:firstRow="0" w:lastRow="0" w:firstColumn="0" w:lastColumn="0" w:oddVBand="0" w:evenVBand="0" w:oddHBand="0" w:evenHBand="0" w:firstRowFirstColumn="0" w:firstRowLastColumn="0" w:lastRowFirstColumn="0" w:lastRowLastColumn="0"/>
+            </w:pPr>
+            <w:r>
+              <w:t>-0.0113</w:t>
+            </w:r>
+          </w:p>
+        </w:tc>
+      </w:tr>
+      <w:tr>
+        <w:trPr>
+          <w:cnfStyle w:val="000000100000" w:firstRow="0" w:lastRow="0" w:firstColumn="0" w:lastColumn="0" w:oddVBand="0" w:evenVBand="0" w:oddHBand="1" w:evenHBand="0" w:firstRowFirstColumn="0" w:firstRowLastColumn="0" w:lastRowFirstColumn="0" w:lastRowLastColumn="0"/>
+        </w:trPr>
+        <w:tc>
+          <w:tcPr>
+            <w:cnfStyle w:val="001000000000" w:firstRow="0" w:lastRow="0" w:firstColumn="1" w:lastColumn="0" w:oddVBand="0" w:evenVBand="0" w:oddHBand="0" w:evenHBand="0" w:firstRowFirstColumn="0" w:firstRowLastColumn="0" w:lastRowFirstColumn="0" w:lastRowLastColumn="0"/>
+            <w:tcW w:w="3170" w:type="dxa"/>
+            <w:tcBorders>
+              <w:top w:val="nil"/>
+              <w:left w:val="nil"/>
+              <w:bottom w:val="nil"/>
+              <w:right w:val="nil"/>
+            </w:tcBorders>
+            <w:shd w:val="clear" w:color="auto" w:fill="FFFFFF" w:themeFill="background1"/>
+          </w:tcPr>
+          <w:p>
+            <w:pPr>
+              <w:rPr>
+                <w:b w:val="0"/>
+              </w:rPr>
+            </w:pPr>
+            <w:r>
+              <w:rPr>
+                <w:b w:val="0"/>
+              </w:rPr>
+              <w:t>b</w:t>
+            </w:r>
+            <w:r>
+              <w:rPr>
+                <w:b w:val="0"/>
+                <w:vertAlign w:val="subscript"/>
+              </w:rPr>
+              <w:t>11</w:t>
+            </w:r>
+            <w:r>
+              <w:rPr>
+                <w:b w:val="0"/>
+              </w:rPr>
+              <w:t xml:space="preserve"> (b</w:t>
+            </w:r>
+            <w:r>
+              <w:rPr>
+                <w:b w:val="0"/>
+                <w:vertAlign w:val="subscript"/>
+              </w:rPr>
+              <w:t>4</w:t>
+            </w:r>
+            <w:r>
+              <w:rPr>
+                <w:b w:val="0"/>
+              </w:rPr>
+              <w:t xml:space="preserve"> + b</w:t>
+            </w:r>
+            <w:r>
+              <w:rPr>
+                <w:b w:val="0"/>
+                <w:vertAlign w:val="subscript"/>
+              </w:rPr>
+              <w:t>2</w:t>
+            </w:r>
+            <w:r>
+              <w:rPr>
+                <w:b w:val="0"/>
+              </w:rPr>
+              <w:t>)</w:t>
+            </w:r>
+          </w:p>
+        </w:tc>
+        <w:tc>
+          <w:tcPr>
+            <w:tcW w:w="2783" w:type="dxa"/>
+            <w:tcBorders>
+              <w:top w:val="nil"/>
+              <w:left w:val="nil"/>
+              <w:bottom w:val="nil"/>
+              <w:right w:val="nil"/>
+            </w:tcBorders>
+            <w:shd w:val="clear" w:color="auto" w:fill="FFFFFF" w:themeFill="background1"/>
+          </w:tcPr>
+          <w:p>
+            <w:pPr>
+              <w:cnfStyle w:val="000000100000" w:firstRow="0" w:lastRow="0" w:firstColumn="0" w:lastColumn="0" w:oddVBand="0" w:evenVBand="0" w:oddHBand="1" w:evenHBand="0" w:firstRowFirstColumn="0" w:firstRowLastColumn="0" w:lastRowFirstColumn="0" w:lastRowLastColumn="0"/>
+            </w:pPr>
+            <w:r>
+              <w:t>1.474</w:t>
+            </w:r>
+          </w:p>
+        </w:tc>
+        <w:tc>
+          <w:tcPr>
+            <w:tcW w:w="3073" w:type="dxa"/>
+            <w:tcBorders>
+              <w:top w:val="nil"/>
+              <w:left w:val="nil"/>
+              <w:bottom w:val="nil"/>
+              <w:right w:val="nil"/>
+            </w:tcBorders>
+            <w:shd w:val="clear" w:color="auto" w:fill="FFFFFF" w:themeFill="background1"/>
+          </w:tcPr>
+          <w:p>
+            <w:pPr>
+              <w:cnfStyle w:val="000000100000" w:firstRow="0" w:lastRow="0" w:firstColumn="0" w:lastColumn="0" w:oddVBand="0" w:evenVBand="0" w:oddHBand="1" w:evenHBand="0" w:firstRowFirstColumn="0" w:firstRowLastColumn="0" w:lastRowFirstColumn="0" w:lastRowLastColumn="0"/>
+            </w:pPr>
+            <w:r>
+              <w:t>1.425</w:t>
+            </w:r>
+          </w:p>
+        </w:tc>
+      </w:tr>
+      <w:tr>
+        <w:tc>
+          <w:tcPr>
+            <w:cnfStyle w:val="001000000000" w:firstRow="0" w:lastRow="0" w:firstColumn="1" w:lastColumn="0" w:oddVBand="0" w:evenVBand="0" w:oddHBand="0" w:evenHBand="0" w:firstRowFirstColumn="0" w:firstRowLastColumn="0" w:lastRowFirstColumn="0" w:lastRowLastColumn="0"/>
+            <w:tcW w:w="3170" w:type="dxa"/>
+            <w:tcBorders>
+              <w:top w:val="nil"/>
+              <w:left w:val="nil"/>
+              <w:bottom w:val="nil"/>
+              <w:right w:val="nil"/>
+            </w:tcBorders>
+            <w:shd w:val="clear" w:color="auto" w:fill="FFFFFF" w:themeFill="background1"/>
+          </w:tcPr>
+          <w:p>
+            <w:pPr>
+              <w:rPr>
+                <w:b w:val="0"/>
+              </w:rPr>
+            </w:pPr>
+            <w:r>
+              <w:rPr>
+                <w:b w:val="0"/>
+              </w:rPr>
+              <w:t>b</w:t>
+            </w:r>
+            <w:r>
+              <w:rPr>
+                <w:b w:val="0"/>
+                <w:vertAlign w:val="subscript"/>
+              </w:rPr>
+              <w:t>22</w:t>
+            </w:r>
+            <w:r>
+              <w:rPr>
+                <w:b w:val="0"/>
+              </w:rPr>
+              <w:t xml:space="preserve"> (-b</w:t>
+            </w:r>
+            <w:r>
+              <w:rPr>
+                <w:b w:val="0"/>
+                <w:vertAlign w:val="subscript"/>
+              </w:rPr>
+              <w:t>4</w:t>
+            </w:r>
+            <w:r>
+              <w:rPr>
+                <w:b w:val="0"/>
+              </w:rPr>
+              <w:t>b</w:t>
+            </w:r>
+            <w:r>
+              <w:rPr>
+                <w:b w:val="0"/>
+                <w:vertAlign w:val="subscript"/>
+              </w:rPr>
+              <w:t>2</w:t>
+            </w:r>
+            <w:r>
+              <w:rPr>
+                <w:b w:val="0"/>
+              </w:rPr>
+              <w:t>)</w:t>
+            </w:r>
+          </w:p>
+        </w:tc>
+        <w:tc>
+          <w:tcPr>
+            <w:tcW w:w="2783" w:type="dxa"/>
+            <w:tcBorders>
+              <w:top w:val="nil"/>
+              <w:left w:val="nil"/>
+              <w:bottom w:val="nil"/>
+              <w:right w:val="nil"/>
+            </w:tcBorders>
+            <w:shd w:val="clear" w:color="auto" w:fill="FFFFFF" w:themeFill="background1"/>
+          </w:tcPr>
+          <w:p>
+            <w:pPr>
+              <w:cnfStyle w:val="000000000000" w:firstRow="0" w:lastRow="0" w:firstColumn="0" w:lastColumn="0" w:oddVBand="0" w:evenVBand="0" w:oddHBand="0" w:evenHBand="0" w:firstRowFirstColumn="0" w:firstRowLastColumn="0" w:lastRowFirstColumn="0" w:lastRowLastColumn="0"/>
+            </w:pPr>
+            <w:r>
+              <w:t>-0.525</w:t>
+            </w:r>
+          </w:p>
+        </w:tc>
+        <w:tc>
+          <w:tcPr>
+            <w:tcW w:w="3073" w:type="dxa"/>
+            <w:tcBorders>
+              <w:top w:val="nil"/>
+              <w:left w:val="nil"/>
+              <w:bottom w:val="nil"/>
+              <w:right w:val="nil"/>
+            </w:tcBorders>
+            <w:shd w:val="clear" w:color="auto" w:fill="FFFFFF" w:themeFill="background1"/>
+          </w:tcPr>
+          <w:p>
+            <w:pPr>
+              <w:cnfStyle w:val="000000000000" w:firstRow="0" w:lastRow="0" w:firstColumn="0" w:lastColumn="0" w:oddVBand="0" w:evenVBand="0" w:oddHBand="0" w:evenHBand="0" w:firstRowFirstColumn="0" w:firstRowLastColumn="0" w:lastRowFirstColumn="0" w:lastRowLastColumn="0"/>
+            </w:pPr>
+            <w:r>
+              <w:t>-</w:t>
+            </w:r>
+            <w:r>
+              <w:t>0.4966</w:t>
+            </w:r>
+          </w:p>
+        </w:tc>
+      </w:tr>
+      <w:tr>
+        <w:trPr>
+          <w:cnfStyle w:val="000000100000" w:firstRow="0" w:lastRow="0" w:firstColumn="0" w:lastColumn="0" w:oddVBand="0" w:evenVBand="0" w:oddHBand="1" w:evenHBand="0" w:firstRowFirstColumn="0" w:firstRowLastColumn="0" w:lastRowFirstColumn="0" w:lastRowLastColumn="0"/>
+        </w:trPr>
+        <w:tc>
+          <w:tcPr>
+            <w:cnfStyle w:val="001000000000" w:firstRow="0" w:lastRow="0" w:firstColumn="1" w:lastColumn="0" w:oddVBand="0" w:evenVBand="0" w:oddHBand="0" w:evenHBand="0" w:firstRowFirstColumn="0" w:firstRowLastColumn="0" w:lastRowFirstColumn="0" w:lastRowLastColumn="0"/>
+            <w:tcW w:w="3170" w:type="dxa"/>
+            <w:tcBorders>
+              <w:top w:val="nil"/>
+              <w:left w:val="nil"/>
+              <w:bottom w:val="nil"/>
+              <w:right w:val="nil"/>
+            </w:tcBorders>
+            <w:shd w:val="clear" w:color="auto" w:fill="FFFFFF" w:themeFill="background1"/>
+          </w:tcPr>
+          <w:p>
+            <w:pPr>
+              <w:rPr>
+                <w:b w:val="0"/>
+              </w:rPr>
+            </w:pPr>
+            <w:r>
+              <w:rPr>
+                <w:b w:val="0"/>
+              </w:rPr>
+              <w:t>b</w:t>
+            </w:r>
+            <w:r>
+              <w:rPr>
+                <w:b w:val="0"/>
+                <w:vertAlign w:val="subscript"/>
+              </w:rPr>
+              <w:t>33</w:t>
+            </w:r>
+            <w:r>
+              <w:rPr>
+                <w:b w:val="0"/>
+              </w:rPr>
+              <w:t xml:space="preserve"> (a</w:t>
+            </w:r>
+            <w:r>
+              <w:rPr>
+                <w:b w:val="0"/>
+                <w:vertAlign w:val="subscript"/>
+              </w:rPr>
+              <w:t>4</w:t>
+            </w:r>
+            <w:r>
+              <w:rPr>
+                <w:b w:val="0"/>
+              </w:rPr>
+              <w:t>)</w:t>
+            </w:r>
+          </w:p>
+        </w:tc>
+        <w:tc>
+          <w:tcPr>
+            <w:tcW w:w="2783" w:type="dxa"/>
+            <w:tcBorders>
+              <w:top w:val="nil"/>
+              <w:left w:val="nil"/>
+              <w:bottom w:val="nil"/>
+              <w:right w:val="nil"/>
+            </w:tcBorders>
+            <w:shd w:val="clear" w:color="auto" w:fill="FFFFFF" w:themeFill="background1"/>
+          </w:tcPr>
+          <w:p>
+            <w:pPr>
+              <w:cnfStyle w:val="000000100000" w:firstRow="0" w:lastRow="0" w:firstColumn="0" w:lastColumn="0" w:oddVBand="0" w:evenVBand="0" w:oddHBand="1" w:evenHBand="0" w:firstRowFirstColumn="0" w:firstRowLastColumn="0" w:lastRowFirstColumn="0" w:lastRowLastColumn="0"/>
+            </w:pPr>
+            <w:r>
+              <w:t>0.393</w:t>
+            </w:r>
+          </w:p>
+        </w:tc>
+        <w:tc>
+          <w:tcPr>
+            <w:tcW w:w="3073" w:type="dxa"/>
+            <w:tcBorders>
+              <w:top w:val="nil"/>
+              <w:left w:val="nil"/>
+              <w:bottom w:val="nil"/>
+              <w:right w:val="nil"/>
+            </w:tcBorders>
+            <w:shd w:val="clear" w:color="auto" w:fill="FFFFFF" w:themeFill="background1"/>
+          </w:tcPr>
+          <w:p>
+            <w:pPr>
+              <w:cnfStyle w:val="000000100000" w:firstRow="0" w:lastRow="0" w:firstColumn="0" w:lastColumn="0" w:oddVBand="0" w:evenVBand="0" w:oddHBand="1" w:evenHBand="0" w:firstRowFirstColumn="0" w:firstRowLastColumn="0" w:lastRowFirstColumn="0" w:lastRowLastColumn="0"/>
+            </w:pPr>
+            <w:r>
+              <w:t>0.3935</w:t>
+            </w:r>
+          </w:p>
+        </w:tc>
+      </w:tr>
+      <w:tr>
+        <w:tc>
+          <w:tcPr>
+            <w:cnfStyle w:val="001000000000" w:firstRow="0" w:lastRow="0" w:firstColumn="1" w:lastColumn="0" w:oddVBand="0" w:evenVBand="0" w:oddHBand="0" w:evenHBand="0" w:firstRowFirstColumn="0" w:firstRowLastColumn="0" w:lastRowFirstColumn="0" w:lastRowLastColumn="0"/>
+            <w:tcW w:w="3170" w:type="dxa"/>
+            <w:tcBorders>
+              <w:top w:val="nil"/>
+              <w:left w:val="nil"/>
+              <w:bottom w:val="nil"/>
+              <w:right w:val="nil"/>
+            </w:tcBorders>
+            <w:shd w:val="clear" w:color="auto" w:fill="FFFFFF" w:themeFill="background1"/>
+          </w:tcPr>
+          <w:p>
+            <w:pPr>
+              <w:rPr>
+                <w:b w:val="0"/>
+              </w:rPr>
+            </w:pPr>
+            <w:r>
+              <w:rPr>
+                <w:b w:val="0"/>
+              </w:rPr>
+              <w:t>b</w:t>
+            </w:r>
+            <w:r>
+              <w:rPr>
+                <w:b w:val="0"/>
+                <w:vertAlign w:val="subscript"/>
+              </w:rPr>
+              <w:t>44</w:t>
+            </w:r>
+            <w:r>
+              <w:rPr>
+                <w:b w:val="0"/>
+              </w:rPr>
+              <w:t xml:space="preserve"> (-a</w:t>
+            </w:r>
+            <w:r>
+              <w:rPr>
+                <w:b w:val="0"/>
+                <w:vertAlign w:val="subscript"/>
+              </w:rPr>
+              <w:t>4</w:t>
+            </w:r>
+            <w:r>
+              <w:rPr>
+                <w:b w:val="0"/>
+              </w:rPr>
+              <w:t>b</w:t>
+            </w:r>
+            <w:r>
+              <w:rPr>
+                <w:b w:val="0"/>
+                <w:vertAlign w:val="subscript"/>
+              </w:rPr>
+              <w:t>2</w:t>
+            </w:r>
+            <w:r>
+              <w:rPr>
+                <w:b w:val="0"/>
+              </w:rPr>
+              <w:t>)</w:t>
+            </w:r>
+          </w:p>
+        </w:tc>
+        <w:tc>
+          <w:tcPr>
+            <w:tcW w:w="2783" w:type="dxa"/>
+            <w:tcBorders>
+              <w:top w:val="nil"/>
+              <w:left w:val="nil"/>
+              <w:bottom w:val="nil"/>
+              <w:right w:val="nil"/>
+            </w:tcBorders>
+            <w:shd w:val="clear" w:color="auto" w:fill="FFFFFF" w:themeFill="background1"/>
+          </w:tcPr>
+          <w:p>
+            <w:pPr>
+              <w:cnfStyle w:val="000000000000" w:firstRow="0" w:lastRow="0" w:firstColumn="0" w:lastColumn="0" w:oddVBand="0" w:evenVBand="0" w:oddHBand="0" w:evenHBand="0" w:firstRowFirstColumn="0" w:firstRowLastColumn="0" w:lastRowFirstColumn="0" w:lastRowLastColumn="0"/>
+            </w:pPr>
+            <w:r>
+              <w:t>-0.341</w:t>
+            </w:r>
+          </w:p>
+        </w:tc>
+        <w:tc>
+          <w:tcPr>
+            <w:tcW w:w="3073" w:type="dxa"/>
+            <w:tcBorders>
+              <w:top w:val="nil"/>
+              <w:left w:val="nil"/>
+              <w:bottom w:val="nil"/>
+              <w:right w:val="nil"/>
+            </w:tcBorders>
+            <w:shd w:val="clear" w:color="auto" w:fill="FFFFFF" w:themeFill="background1"/>
+          </w:tcPr>
+          <w:p>
+            <w:pPr>
+              <w:cnfStyle w:val="000000000000" w:firstRow="0" w:lastRow="0" w:firstColumn="0" w:lastColumn="0" w:oddVBand="0" w:evenVBand="0" w:oddHBand="0" w:evenHBand="0" w:firstRowFirstColumn="0" w:firstRowLastColumn="0" w:lastRowFirstColumn="0" w:lastRowLastColumn="0"/>
+            </w:pPr>
+            <w:r>
+              <w:t>-0.3221</w:t>
+            </w:r>
+          </w:p>
+        </w:tc>
+      </w:tr>
+      <w:tr>
+        <w:trPr>
+          <w:cnfStyle w:val="000000100000" w:firstRow="0" w:lastRow="0" w:firstColumn="0" w:lastColumn="0" w:oddVBand="0" w:evenVBand="0" w:oddHBand="1" w:evenHBand="0" w:firstRowFirstColumn="0" w:firstRowLastColumn="0" w:lastRowFirstColumn="0" w:lastRowLastColumn="0"/>
+        </w:trPr>
+        <w:tc>
+          <w:tcPr>
+            <w:cnfStyle w:val="001000000000" w:firstRow="0" w:lastRow="0" w:firstColumn="1" w:lastColumn="0" w:oddVBand="0" w:evenVBand="0" w:oddHBand="0" w:evenHBand="0" w:firstRowFirstColumn="0" w:firstRowLastColumn="0" w:lastRowFirstColumn="0" w:lastRowLastColumn="0"/>
+            <w:tcW w:w="3170" w:type="dxa"/>
+            <w:tcBorders>
+              <w:top w:val="nil"/>
+              <w:left w:val="nil"/>
+              <w:bottom w:val="nil"/>
+              <w:right w:val="nil"/>
+            </w:tcBorders>
+            <w:shd w:val="clear" w:color="auto" w:fill="FFFFFF" w:themeFill="background1"/>
+          </w:tcPr>
+          <w:p>
+            <w:pPr>
+              <w:rPr>
+                <w:b w:val="0"/>
+              </w:rPr>
+            </w:pPr>
+            <w:r>
+              <w:rPr>
+                <w:b w:val="0"/>
+              </w:rPr>
+              <w:t>b</w:t>
+            </w:r>
+            <w:r>
+              <w:rPr>
+                <w:b w:val="0"/>
+                <w:vertAlign w:val="subscript"/>
+              </w:rPr>
+              <w:t>55</w:t>
+            </w:r>
+            <w:r>
+              <w:rPr>
+                <w:b w:val="0"/>
+              </w:rPr>
+              <w:t xml:space="preserve"> (a</w:t>
+            </w:r>
+            <w:r>
+              <w:rPr>
+                <w:b w:val="0"/>
+                <w:vertAlign w:val="subscript"/>
+              </w:rPr>
+              <w:t>2</w:t>
+            </w:r>
+            <w:r>
+              <w:rPr>
+                <w:b w:val="0"/>
+              </w:rPr>
+              <w:t>)</w:t>
+            </w:r>
+          </w:p>
+        </w:tc>
+        <w:tc>
+          <w:tcPr>
+            <w:tcW w:w="2783" w:type="dxa"/>
+            <w:tcBorders>
+              <w:top w:val="nil"/>
+              <w:left w:val="nil"/>
+              <w:bottom w:val="nil"/>
+              <w:right w:val="nil"/>
+            </w:tcBorders>
+            <w:shd w:val="clear" w:color="auto" w:fill="FFFFFF" w:themeFill="background1"/>
+          </w:tcPr>
+          <w:p>
+            <w:pPr>
+              <w:cnfStyle w:val="000000100000" w:firstRow="0" w:lastRow="0" w:firstColumn="0" w:lastColumn="0" w:oddVBand="0" w:evenVBand="0" w:oddHBand="1" w:evenHBand="0" w:firstRowFirstColumn="0" w:firstRowLastColumn="0" w:lastRowFirstColumn="0" w:lastRowLastColumn="0"/>
+            </w:pPr>
+            <w:r>
+              <w:t>0.0906</w:t>
+            </w:r>
+          </w:p>
+        </w:tc>
+        <w:tc>
+          <w:tcPr>
+            <w:tcW w:w="3073" w:type="dxa"/>
+            <w:tcBorders>
+              <w:top w:val="nil"/>
+              <w:left w:val="nil"/>
+              <w:bottom w:val="nil"/>
+              <w:right w:val="nil"/>
+            </w:tcBorders>
+            <w:shd w:val="clear" w:color="auto" w:fill="FFFFFF" w:themeFill="background1"/>
+          </w:tcPr>
+          <w:p>
+            <w:pPr>
+              <w:cnfStyle w:val="000000100000" w:firstRow="0" w:lastRow="0" w:firstColumn="0" w:lastColumn="0" w:oddVBand="0" w:evenVBand="0" w:oddHBand="1" w:evenHBand="0" w:firstRowFirstColumn="0" w:firstRowLastColumn="0" w:lastRowFirstColumn="0" w:lastRowLastColumn="0"/>
+            </w:pPr>
+            <w:r>
+              <w:t>0.0906</w:t>
+            </w:r>
+          </w:p>
+        </w:tc>
+      </w:tr>
+      <w:tr>
+        <w:tc>
+          <w:tcPr>
+            <w:cnfStyle w:val="001000000000" w:firstRow="0" w:lastRow="0" w:firstColumn="1" w:lastColumn="0" w:oddVBand="0" w:evenVBand="0" w:oddHBand="0" w:evenHBand="0" w:firstRowFirstColumn="0" w:firstRowLastColumn="0" w:lastRowFirstColumn="0" w:lastRowLastColumn="0"/>
+            <w:tcW w:w="3170" w:type="dxa"/>
+            <w:tcBorders>
+              <w:top w:val="nil"/>
+              <w:left w:val="nil"/>
+              <w:bottom w:val="single" w:sz="4" w:space="0" w:color="000000" w:themeColor="text1"/>
+              <w:right w:val="nil"/>
+            </w:tcBorders>
+            <w:shd w:val="clear" w:color="auto" w:fill="FFFFFF" w:themeFill="background1"/>
+          </w:tcPr>
+          <w:p>
+            <w:pPr>
+              <w:rPr>
+                <w:b w:val="0"/>
+              </w:rPr>
+            </w:pPr>
+            <w:r>
+              <w:rPr>
+                <w:b w:val="0"/>
+              </w:rPr>
+              <w:t>b</w:t>
+            </w:r>
+            <w:r>
+              <w:rPr>
+                <w:b w:val="0"/>
+                <w:vertAlign w:val="subscript"/>
+              </w:rPr>
+              <w:t>66</w:t>
+            </w:r>
+            <w:r>
+              <w:rPr>
+                <w:b w:val="0"/>
+              </w:rPr>
+              <w:t xml:space="preserve"> (-a</w:t>
+            </w:r>
+            <w:r>
+              <w:rPr>
+                <w:b w:val="0"/>
+                <w:vertAlign w:val="subscript"/>
+              </w:rPr>
+              <w:t>2</w:t>
+            </w:r>
+            <w:r>
+              <w:rPr>
+                <w:b w:val="0"/>
+              </w:rPr>
+              <w:t>b</w:t>
+            </w:r>
+            <w:r>
+              <w:rPr>
+                <w:b w:val="0"/>
+                <w:vertAlign w:val="subscript"/>
+              </w:rPr>
+              <w:t>4</w:t>
+            </w:r>
+            <w:r>
+              <w:rPr>
+                <w:b w:val="0"/>
+              </w:rPr>
+              <w:t>)</w:t>
+            </w:r>
+          </w:p>
+        </w:tc>
+        <w:tc>
+          <w:tcPr>
+            <w:tcW w:w="2783" w:type="dxa"/>
+            <w:tcBorders>
+              <w:top w:val="nil"/>
+              <w:left w:val="nil"/>
+              <w:bottom w:val="single" w:sz="4" w:space="0" w:color="000000" w:themeColor="text1"/>
+              <w:right w:val="nil"/>
+            </w:tcBorders>
+            <w:shd w:val="clear" w:color="auto" w:fill="FFFFFF" w:themeFill="background1"/>
+          </w:tcPr>
+          <w:p>
+            <w:pPr>
+              <w:cnfStyle w:val="000000000000" w:firstRow="0" w:lastRow="0" w:firstColumn="0" w:lastColumn="0" w:oddVBand="0" w:evenVBand="0" w:oddHBand="0" w:evenHBand="0" w:firstRowFirstColumn="0" w:firstRowLastColumn="0" w:lastRowFirstColumn="0" w:lastRowLastColumn="0"/>
+            </w:pPr>
+            <w:r>
+              <w:t>-0.0599</w:t>
+            </w:r>
+          </w:p>
+        </w:tc>
+        <w:tc>
+          <w:tcPr>
+            <w:tcW w:w="3073" w:type="dxa"/>
+            <w:tcBorders>
+              <w:top w:val="nil"/>
+              <w:left w:val="nil"/>
+              <w:bottom w:val="single" w:sz="4" w:space="0" w:color="000000" w:themeColor="text1"/>
+              <w:right w:val="nil"/>
+            </w:tcBorders>
+            <w:shd w:val="clear" w:color="auto" w:fill="FFFFFF" w:themeFill="background1"/>
+          </w:tcPr>
+          <w:p>
+            <w:pPr>
+              <w:cnfStyle w:val="000000000000" w:firstRow="0" w:lastRow="0" w:firstColumn="0" w:lastColumn="0" w:oddVBand="0" w:evenVBand="0" w:oddHBand="0" w:evenHBand="0" w:firstRowFirstColumn="0" w:firstRowLastColumn="0" w:lastRowFirstColumn="0" w:lastRowLastColumn="0"/>
+            </w:pPr>
+            <w:r>
+              <w:t>-0.05497</w:t>
+            </w:r>
+          </w:p>
+        </w:tc>
+      </w:tr>
+    </w:tbl>
+    <w:p/>
+    <w:p/>
     <w:sectPr>
       <w:pgSz w:w="11906" w:h="16838"/>
       <w:pgMar w:top="1440" w:right="1440" w:bottom="1440" w:left="1440" w:header="708" w:footer="708" w:gutter="0"/>
@@ -2421,6 +5306,60 @@
       <w:color w:val="808080"/>
     </w:rPr>
   </w:style>
+  <w:style w:type="table" w:styleId="ListTable2">
+    <w:name w:val="List Table 2"/>
+    <w:basedOn w:val="TableNormal"/>
+    <w:uiPriority w:val="47"/>
+    <w:rsid w:val="00D4649D"/>
+    <w:pPr>
+      <w:spacing w:after="0" w:line="240" w:lineRule="auto"/>
+    </w:pPr>
+    <w:tblPr>
+      <w:tblStyleRowBandSize w:val="1"/>
+      <w:tblStyleColBandSize w:val="1"/>
+      <w:tblBorders>
+        <w:top w:val="single" w:sz="4" w:space="0" w:color="666666" w:themeColor="text1" w:themeTint="99"/>
+        <w:bottom w:val="single" w:sz="4" w:space="0" w:color="666666" w:themeColor="text1" w:themeTint="99"/>
+        <w:insideH w:val="single" w:sz="4" w:space="0" w:color="666666" w:themeColor="text1" w:themeTint="99"/>
+      </w:tblBorders>
+    </w:tblPr>
+    <w:tblStylePr w:type="firstRow">
+      <w:rPr>
+        <w:b/>
+        <w:bCs/>
+      </w:rPr>
+    </w:tblStylePr>
+    <w:tblStylePr w:type="lastRow">
+      <w:rPr>
+        <w:b/>
+        <w:bCs/>
+      </w:rPr>
+    </w:tblStylePr>
+    <w:tblStylePr w:type="firstCol">
+      <w:rPr>
+        <w:b/>
+        <w:bCs/>
+      </w:rPr>
+    </w:tblStylePr>
+    <w:tblStylePr w:type="lastCol">
+      <w:rPr>
+        <w:b/>
+        <w:bCs/>
+      </w:rPr>
+    </w:tblStylePr>
+    <w:tblStylePr w:type="band1Vert">
+      <w:tblPr/>
+      <w:tcPr>
+        <w:shd w:val="clear" w:color="auto" w:fill="CCCCCC" w:themeFill="text1" w:themeFillTint="33"/>
+      </w:tcPr>
+    </w:tblStylePr>
+    <w:tblStylePr w:type="band1Horz">
+      <w:tblPr/>
+      <w:tcPr>
+        <w:shd w:val="clear" w:color="auto" w:fill="CCCCCC" w:themeFill="text1" w:themeFillTint="33"/>
+      </w:tcPr>
+    </w:tblStylePr>
+  </w:style>
 </w:styles>
 </file>
 

</xml_diff>